<commit_message>
Beskrevet ny struktur med alle moduler i hver deres git-repository
</commit_message>
<xml_diff>
--- a/doc/Guide til Udviklere.docx
+++ b/doc/Guide til Udviklere.docx
@@ -1,6 +1,6 @@
 
 <file path=word/document.xml><?xml version="1.0" encoding="utf-8"?>
-<w:document xmlns:wpc="http://schemas.microsoft.com/office/word/2010/wordprocessingCanvas" xmlns:mo="http://schemas.microsoft.com/office/mac/office/2008/main" xmlns:mc="http://schemas.openxmlformats.org/markup-compatibility/2006" xmlns:mv="urn:schemas-microsoft-com:mac:vml" xmlns:o="urn:schemas-microsoft-com:office:office" xmlns:r="http://schemas.openxmlformats.org/officeDocument/2006/relationships" xmlns:m="http://schemas.openxmlformats.org/officeDocument/2006/math" xmlns:v="urn:schemas-microsoft-com:vml" xmlns:wp14="http://schemas.microsoft.com/office/word/2010/wordprocessingDrawing" xmlns:wp="http://schemas.openxmlformats.org/drawingml/2006/wordprocessingDrawing" xmlns:w10="urn:schemas-microsoft-com:office:word" xmlns:w="http://schemas.openxmlformats.org/wordprocessingml/2006/main" xmlns:w14="http://schemas.microsoft.com/office/word/2010/wordml" xmlns:wpg="http://schemas.microsoft.com/office/word/2010/wordprocessingGroup" xmlns:wpi="http://schemas.microsoft.com/office/word/2010/wordprocessingInk" xmlns:wne="http://schemas.microsoft.com/office/word/2006/wordml" xmlns:wps="http://schemas.microsoft.com/office/word/2010/wordprocessingShape" mc:Ignorable="w14 wp14">
+<w:document xmlns:ve="http://schemas.openxmlformats.org/markup-compatibility/2006" xmlns:o="urn:schemas-microsoft-com:office:office" xmlns:r="http://schemas.openxmlformats.org/officeDocument/2006/relationships" xmlns:m="http://schemas.openxmlformats.org/officeDocument/2006/math" xmlns:v="urn:schemas-microsoft-com:vml" xmlns:wp="http://schemas.openxmlformats.org/drawingml/2006/wordprocessingDrawing" xmlns:w10="urn:schemas-microsoft-com:office:word" xmlns:w="http://schemas.openxmlformats.org/wordprocessingml/2006/main" xmlns:wne="http://schemas.microsoft.com/office/word/2006/wordml">
   <w:body>
     <w:p>
       <w:pPr>
@@ -161,13 +161,13 @@
     </w:p>
     <w:p>
       <w:pPr>
-        <w:pStyle w:val="Rubrik"/>
+        <w:pStyle w:val="Title"/>
         <w:jc w:val="both"/>
       </w:pPr>
     </w:p>
     <w:p>
       <w:pPr>
-        <w:pStyle w:val="Overskrift"/>
+        <w:pStyle w:val="TOCHeading"/>
       </w:pPr>
       <w:r>
         <w:br w:type="page"/>
@@ -179,7 +179,7 @@
     </w:p>
     <w:p>
       <w:pPr>
-        <w:pStyle w:val="Indholdsfortegnelse1"/>
+        <w:pStyle w:val="TOC1"/>
         <w:tabs>
           <w:tab w:val="left" w:pos="362"/>
           <w:tab w:val="right" w:leader="dot" w:pos="8290"/>
@@ -189,7 +189,7 @@
           <w:noProof/>
           <w:sz w:val="24"/>
           <w:szCs w:val="24"/>
-          <w:lang w:val="en-US" w:eastAsia="ja-JP"/>
+          <w:lang w:eastAsia="ja-JP"/>
         </w:rPr>
       </w:pPr>
       <w:r>
@@ -213,7 +213,7 @@
           <w:noProof/>
           <w:sz w:val="24"/>
           <w:szCs w:val="24"/>
-          <w:lang w:val="en-US" w:eastAsia="ja-JP"/>
+          <w:lang w:eastAsia="ja-JP"/>
         </w:rPr>
         <w:tab/>
       </w:r>
@@ -267,7 +267,7 @@
     </w:p>
     <w:p>
       <w:pPr>
-        <w:pStyle w:val="Indholdsfortegnelse2"/>
+        <w:pStyle w:val="TOC2"/>
         <w:tabs>
           <w:tab w:val="left" w:pos="766"/>
           <w:tab w:val="right" w:leader="dot" w:pos="8290"/>
@@ -277,7 +277,7 @@
           <w:noProof/>
           <w:sz w:val="24"/>
           <w:szCs w:val="24"/>
-          <w:lang w:val="en-US" w:eastAsia="ja-JP"/>
+          <w:lang w:eastAsia="ja-JP"/>
         </w:rPr>
       </w:pPr>
       <w:r>
@@ -292,7 +292,7 @@
           <w:noProof/>
           <w:sz w:val="24"/>
           <w:szCs w:val="24"/>
-          <w:lang w:val="en-US" w:eastAsia="ja-JP"/>
+          <w:lang w:eastAsia="ja-JP"/>
         </w:rPr>
         <w:tab/>
       </w:r>
@@ -346,7 +346,7 @@
     </w:p>
     <w:p>
       <w:pPr>
-        <w:pStyle w:val="Indholdsfortegnelse2"/>
+        <w:pStyle w:val="TOC2"/>
         <w:tabs>
           <w:tab w:val="left" w:pos="766"/>
           <w:tab w:val="right" w:leader="dot" w:pos="8290"/>
@@ -356,7 +356,7 @@
           <w:noProof/>
           <w:sz w:val="24"/>
           <w:szCs w:val="24"/>
-          <w:lang w:val="en-US" w:eastAsia="ja-JP"/>
+          <w:lang w:eastAsia="ja-JP"/>
         </w:rPr>
       </w:pPr>
       <w:r>
@@ -371,7 +371,7 @@
           <w:noProof/>
           <w:sz w:val="24"/>
           <w:szCs w:val="24"/>
-          <w:lang w:val="en-US" w:eastAsia="ja-JP"/>
+          <w:lang w:eastAsia="ja-JP"/>
         </w:rPr>
         <w:tab/>
       </w:r>
@@ -425,7 +425,7 @@
     </w:p>
     <w:p>
       <w:pPr>
-        <w:pStyle w:val="Indholdsfortegnelse1"/>
+        <w:pStyle w:val="TOC1"/>
         <w:tabs>
           <w:tab w:val="left" w:pos="362"/>
           <w:tab w:val="right" w:leader="dot" w:pos="8290"/>
@@ -435,7 +435,7 @@
           <w:noProof/>
           <w:sz w:val="24"/>
           <w:szCs w:val="24"/>
-          <w:lang w:val="en-US" w:eastAsia="ja-JP"/>
+          <w:lang w:eastAsia="ja-JP"/>
         </w:rPr>
       </w:pPr>
       <w:r>
@@ -450,7 +450,7 @@
           <w:noProof/>
           <w:sz w:val="24"/>
           <w:szCs w:val="24"/>
-          <w:lang w:val="en-US" w:eastAsia="ja-JP"/>
+          <w:lang w:eastAsia="ja-JP"/>
         </w:rPr>
         <w:tab/>
       </w:r>
@@ -504,7 +504,7 @@
     </w:p>
     <w:p>
       <w:pPr>
-        <w:pStyle w:val="Indholdsfortegnelse2"/>
+        <w:pStyle w:val="TOC2"/>
         <w:tabs>
           <w:tab w:val="left" w:pos="766"/>
           <w:tab w:val="right" w:leader="dot" w:pos="8290"/>
@@ -514,7 +514,7 @@
           <w:noProof/>
           <w:sz w:val="24"/>
           <w:szCs w:val="24"/>
-          <w:lang w:val="en-US" w:eastAsia="ja-JP"/>
+          <w:lang w:eastAsia="ja-JP"/>
         </w:rPr>
       </w:pPr>
       <w:r>
@@ -529,7 +529,7 @@
           <w:noProof/>
           <w:sz w:val="24"/>
           <w:szCs w:val="24"/>
-          <w:lang w:val="en-US" w:eastAsia="ja-JP"/>
+          <w:lang w:eastAsia="ja-JP"/>
         </w:rPr>
         <w:tab/>
       </w:r>
@@ -583,7 +583,7 @@
     </w:p>
     <w:p>
       <w:pPr>
-        <w:pStyle w:val="Indholdsfortegnelse1"/>
+        <w:pStyle w:val="TOC1"/>
         <w:tabs>
           <w:tab w:val="left" w:pos="362"/>
           <w:tab w:val="right" w:leader="dot" w:pos="8290"/>
@@ -593,7 +593,7 @@
           <w:noProof/>
           <w:sz w:val="24"/>
           <w:szCs w:val="24"/>
-          <w:lang w:val="en-US" w:eastAsia="ja-JP"/>
+          <w:lang w:eastAsia="ja-JP"/>
         </w:rPr>
       </w:pPr>
       <w:r>
@@ -608,7 +608,7 @@
           <w:noProof/>
           <w:sz w:val="24"/>
           <w:szCs w:val="24"/>
-          <w:lang w:val="en-US" w:eastAsia="ja-JP"/>
+          <w:lang w:eastAsia="ja-JP"/>
         </w:rPr>
         <w:tab/>
       </w:r>
@@ -662,7 +662,7 @@
     </w:p>
     <w:p>
       <w:pPr>
-        <w:pStyle w:val="Indholdsfortegnelse2"/>
+        <w:pStyle w:val="TOC2"/>
         <w:tabs>
           <w:tab w:val="left" w:pos="766"/>
           <w:tab w:val="right" w:leader="dot" w:pos="8290"/>
@@ -672,7 +672,7 @@
           <w:noProof/>
           <w:sz w:val="24"/>
           <w:szCs w:val="24"/>
-          <w:lang w:val="en-US" w:eastAsia="ja-JP"/>
+          <w:lang w:eastAsia="ja-JP"/>
         </w:rPr>
       </w:pPr>
       <w:r>
@@ -687,7 +687,7 @@
           <w:noProof/>
           <w:sz w:val="24"/>
           <w:szCs w:val="24"/>
-          <w:lang w:val="en-US" w:eastAsia="ja-JP"/>
+          <w:lang w:eastAsia="ja-JP"/>
         </w:rPr>
         <w:tab/>
       </w:r>
@@ -741,7 +741,7 @@
     </w:p>
     <w:p>
       <w:pPr>
-        <w:pStyle w:val="Indholdsfortegnelse3"/>
+        <w:pStyle w:val="TOC3"/>
         <w:tabs>
           <w:tab w:val="left" w:pos="1169"/>
           <w:tab w:val="right" w:leader="dot" w:pos="8290"/>
@@ -751,7 +751,7 @@
           <w:noProof/>
           <w:sz w:val="24"/>
           <w:szCs w:val="24"/>
-          <w:lang w:val="en-US" w:eastAsia="ja-JP"/>
+          <w:lang w:eastAsia="ja-JP"/>
         </w:rPr>
       </w:pPr>
       <w:r>
@@ -766,7 +766,7 @@
           <w:noProof/>
           <w:sz w:val="24"/>
           <w:szCs w:val="24"/>
-          <w:lang w:val="en-US" w:eastAsia="ja-JP"/>
+          <w:lang w:eastAsia="ja-JP"/>
         </w:rPr>
         <w:tab/>
       </w:r>
@@ -820,7 +820,7 @@
     </w:p>
     <w:p>
       <w:pPr>
-        <w:pStyle w:val="Indholdsfortegnelse2"/>
+        <w:pStyle w:val="TOC2"/>
         <w:tabs>
           <w:tab w:val="left" w:pos="766"/>
           <w:tab w:val="right" w:leader="dot" w:pos="8290"/>
@@ -830,7 +830,7 @@
           <w:noProof/>
           <w:sz w:val="24"/>
           <w:szCs w:val="24"/>
-          <w:lang w:val="en-US" w:eastAsia="ja-JP"/>
+          <w:lang w:eastAsia="ja-JP"/>
         </w:rPr>
       </w:pPr>
       <w:r>
@@ -845,7 +845,7 @@
           <w:noProof/>
           <w:sz w:val="24"/>
           <w:szCs w:val="24"/>
-          <w:lang w:val="en-US" w:eastAsia="ja-JP"/>
+          <w:lang w:eastAsia="ja-JP"/>
         </w:rPr>
         <w:tab/>
       </w:r>
@@ -899,7 +899,7 @@
     </w:p>
     <w:p>
       <w:pPr>
-        <w:pStyle w:val="Indholdsfortegnelse2"/>
+        <w:pStyle w:val="TOC2"/>
         <w:tabs>
           <w:tab w:val="left" w:pos="766"/>
           <w:tab w:val="right" w:leader="dot" w:pos="8290"/>
@@ -909,7 +909,7 @@
           <w:noProof/>
           <w:sz w:val="24"/>
           <w:szCs w:val="24"/>
-          <w:lang w:val="en-US" w:eastAsia="ja-JP"/>
+          <w:lang w:eastAsia="ja-JP"/>
         </w:rPr>
       </w:pPr>
       <w:r>
@@ -924,7 +924,7 @@
           <w:noProof/>
           <w:sz w:val="24"/>
           <w:szCs w:val="24"/>
-          <w:lang w:val="en-US" w:eastAsia="ja-JP"/>
+          <w:lang w:eastAsia="ja-JP"/>
         </w:rPr>
         <w:tab/>
       </w:r>
@@ -978,7 +978,7 @@
     </w:p>
     <w:p>
       <w:pPr>
-        <w:pStyle w:val="Indholdsfortegnelse3"/>
+        <w:pStyle w:val="TOC3"/>
         <w:tabs>
           <w:tab w:val="left" w:pos="1169"/>
           <w:tab w:val="right" w:leader="dot" w:pos="8290"/>
@@ -988,7 +988,7 @@
           <w:noProof/>
           <w:sz w:val="24"/>
           <w:szCs w:val="24"/>
-          <w:lang w:val="en-US" w:eastAsia="ja-JP"/>
+          <w:lang w:eastAsia="ja-JP"/>
         </w:rPr>
       </w:pPr>
       <w:r>
@@ -1003,7 +1003,7 @@
           <w:noProof/>
           <w:sz w:val="24"/>
           <w:szCs w:val="24"/>
-          <w:lang w:val="en-US" w:eastAsia="ja-JP"/>
+          <w:lang w:eastAsia="ja-JP"/>
         </w:rPr>
         <w:tab/>
       </w:r>
@@ -1057,7 +1057,7 @@
     </w:p>
     <w:p>
       <w:pPr>
-        <w:pStyle w:val="Indholdsfortegnelse2"/>
+        <w:pStyle w:val="TOC2"/>
         <w:tabs>
           <w:tab w:val="left" w:pos="766"/>
           <w:tab w:val="right" w:leader="dot" w:pos="8290"/>
@@ -1073,6 +1073,7 @@
       <w:r>
         <w:rPr>
           <w:noProof/>
+          <w:lang w:val="en-US"/>
         </w:rPr>
         <w:t>3.4</w:t>
       </w:r>
@@ -1089,12 +1090,14 @@
       <w:r>
         <w:rPr>
           <w:noProof/>
+          <w:lang w:val="en-US"/>
         </w:rPr>
         <w:t>Test</w:t>
       </w:r>
       <w:r>
         <w:rPr>
           <w:noProof/>
+          <w:lang w:val="en-US"/>
         </w:rPr>
         <w:tab/>
       </w:r>
@@ -1107,6 +1110,7 @@
       <w:r>
         <w:rPr>
           <w:noProof/>
+          <w:lang w:val="en-US"/>
         </w:rPr>
         <w:instrText xml:space="preserve"> PAGEREF _Toc207425367 \h </w:instrText>
       </w:r>
@@ -1124,6 +1128,7 @@
       <w:r>
         <w:rPr>
           <w:noProof/>
+          <w:lang w:val="en-US"/>
         </w:rPr>
         <w:t>6</w:t>
       </w:r>
@@ -1136,7 +1141,7 @@
     </w:p>
     <w:p>
       <w:pPr>
-        <w:pStyle w:val="Indholdsfortegnelse2"/>
+        <w:pStyle w:val="TOC2"/>
         <w:tabs>
           <w:tab w:val="left" w:pos="766"/>
           <w:tab w:val="right" w:leader="dot" w:pos="8290"/>
@@ -1152,6 +1157,7 @@
       <w:r>
         <w:rPr>
           <w:noProof/>
+          <w:lang w:val="en-US"/>
         </w:rPr>
         <w:t>3.5</w:t>
       </w:r>
@@ -1168,12 +1174,14 @@
       <w:r>
         <w:rPr>
           <w:noProof/>
+          <w:lang w:val="en-US"/>
         </w:rPr>
         <w:t>IDE</w:t>
       </w:r>
       <w:r>
         <w:rPr>
           <w:noProof/>
+          <w:lang w:val="en-US"/>
         </w:rPr>
         <w:tab/>
       </w:r>
@@ -1186,6 +1194,7 @@
       <w:r>
         <w:rPr>
           <w:noProof/>
+          <w:lang w:val="en-US"/>
         </w:rPr>
         <w:instrText xml:space="preserve"> PAGEREF _Toc207425368 \h </w:instrText>
       </w:r>
@@ -1203,6 +1212,7 @@
       <w:r>
         <w:rPr>
           <w:noProof/>
+          <w:lang w:val="en-US"/>
         </w:rPr>
         <w:t>7</w:t>
       </w:r>
@@ -1215,7 +1225,7 @@
     </w:p>
     <w:p>
       <w:pPr>
-        <w:pStyle w:val="Indholdsfortegnelse3"/>
+        <w:pStyle w:val="TOC3"/>
         <w:tabs>
           <w:tab w:val="left" w:pos="1169"/>
           <w:tab w:val="right" w:leader="dot" w:pos="8290"/>
@@ -1231,6 +1241,7 @@
       <w:r>
         <w:rPr>
           <w:noProof/>
+          <w:lang w:val="en-US"/>
         </w:rPr>
         <w:t>3.5.1</w:t>
       </w:r>
@@ -1247,12 +1258,14 @@
       <w:r>
         <w:rPr>
           <w:noProof/>
+          <w:lang w:val="en-US"/>
         </w:rPr>
         <w:t>Eclipse</w:t>
       </w:r>
       <w:r>
         <w:rPr>
           <w:noProof/>
+          <w:lang w:val="en-US"/>
         </w:rPr>
         <w:tab/>
       </w:r>
@@ -1265,6 +1278,7 @@
       <w:r>
         <w:rPr>
           <w:noProof/>
+          <w:lang w:val="en-US"/>
         </w:rPr>
         <w:instrText xml:space="preserve"> PAGEREF _Toc207425369 \h </w:instrText>
       </w:r>
@@ -1282,6 +1296,7 @@
       <w:r>
         <w:rPr>
           <w:noProof/>
+          <w:lang w:val="en-US"/>
         </w:rPr>
         <w:t>7</w:t>
       </w:r>
@@ -1294,7 +1309,7 @@
     </w:p>
     <w:p>
       <w:pPr>
-        <w:pStyle w:val="Indholdsfortegnelse2"/>
+        <w:pStyle w:val="TOC2"/>
         <w:tabs>
           <w:tab w:val="left" w:pos="766"/>
           <w:tab w:val="right" w:leader="dot" w:pos="8290"/>
@@ -1310,6 +1325,7 @@
       <w:r>
         <w:rPr>
           <w:noProof/>
+          <w:lang w:val="en-US"/>
         </w:rPr>
         <w:t>3.6</w:t>
       </w:r>
@@ -1326,12 +1342,14 @@
       <w:r>
         <w:rPr>
           <w:noProof/>
+          <w:lang w:val="en-US"/>
         </w:rPr>
         <w:t>IntelliJ Idea IDE</w:t>
       </w:r>
       <w:r>
         <w:rPr>
           <w:noProof/>
+          <w:lang w:val="en-US"/>
         </w:rPr>
         <w:tab/>
       </w:r>
@@ -1344,6 +1362,7 @@
       <w:r>
         <w:rPr>
           <w:noProof/>
+          <w:lang w:val="en-US"/>
         </w:rPr>
         <w:instrText xml:space="preserve"> PAGEREF _Toc207425370 \h </w:instrText>
       </w:r>
@@ -1361,6 +1380,7 @@
       <w:r>
         <w:rPr>
           <w:noProof/>
+          <w:lang w:val="en-US"/>
         </w:rPr>
         <w:t>8</w:t>
       </w:r>
@@ -1373,7 +1393,7 @@
     </w:p>
     <w:p>
       <w:pPr>
-        <w:pStyle w:val="Indholdsfortegnelse2"/>
+        <w:pStyle w:val="TOC2"/>
         <w:tabs>
           <w:tab w:val="left" w:pos="766"/>
           <w:tab w:val="right" w:leader="dot" w:pos="8290"/>
@@ -1389,6 +1409,7 @@
       <w:r>
         <w:rPr>
           <w:noProof/>
+          <w:lang w:val="en-US"/>
         </w:rPr>
         <w:t>3.7</w:t>
       </w:r>
@@ -1405,12 +1426,14 @@
       <w:r>
         <w:rPr>
           <w:noProof/>
+          <w:lang w:val="en-US"/>
         </w:rPr>
         <w:t>Distribution</w:t>
       </w:r>
       <w:r>
         <w:rPr>
           <w:noProof/>
+          <w:lang w:val="en-US"/>
         </w:rPr>
         <w:tab/>
       </w:r>
@@ -1423,6 +1446,7 @@
       <w:r>
         <w:rPr>
           <w:noProof/>
+          <w:lang w:val="en-US"/>
         </w:rPr>
         <w:instrText xml:space="preserve"> PAGEREF _Toc207425371 \h </w:instrText>
       </w:r>
@@ -1440,6 +1464,7 @@
       <w:r>
         <w:rPr>
           <w:noProof/>
+          <w:lang w:val="en-US"/>
         </w:rPr>
         <w:t>9</w:t>
       </w:r>
@@ -1452,7 +1477,7 @@
     </w:p>
     <w:p>
       <w:pPr>
-        <w:pStyle w:val="Indholdsfortegnelse1"/>
+        <w:pStyle w:val="TOC1"/>
         <w:tabs>
           <w:tab w:val="left" w:pos="362"/>
           <w:tab w:val="right" w:leader="dot" w:pos="8290"/>
@@ -1468,6 +1493,7 @@
       <w:r>
         <w:rPr>
           <w:noProof/>
+          <w:lang w:val="en-US"/>
         </w:rPr>
         <w:t>4</w:t>
       </w:r>
@@ -1484,12 +1510,14 @@
       <w:r>
         <w:rPr>
           <w:noProof/>
+          <w:lang w:val="en-US"/>
         </w:rPr>
         <w:t>Tips og tricks</w:t>
       </w:r>
       <w:r>
         <w:rPr>
           <w:noProof/>
+          <w:lang w:val="en-US"/>
         </w:rPr>
         <w:tab/>
       </w:r>
@@ -1502,6 +1530,7 @@
       <w:r>
         <w:rPr>
           <w:noProof/>
+          <w:lang w:val="en-US"/>
         </w:rPr>
         <w:instrText xml:space="preserve"> PAGEREF _Toc207425372 \h </w:instrText>
       </w:r>
@@ -1519,6 +1548,7 @@
       <w:r>
         <w:rPr>
           <w:noProof/>
+          <w:lang w:val="en-US"/>
         </w:rPr>
         <w:t>10</w:t>
       </w:r>
@@ -1531,7 +1561,7 @@
     </w:p>
     <w:p>
       <w:pPr>
-        <w:pStyle w:val="Indholdsfortegnelse2"/>
+        <w:pStyle w:val="TOC2"/>
         <w:tabs>
           <w:tab w:val="left" w:pos="766"/>
           <w:tab w:val="right" w:leader="dot" w:pos="8290"/>
@@ -1547,6 +1577,7 @@
       <w:r>
         <w:rPr>
           <w:noProof/>
+          <w:lang w:val="en-US"/>
         </w:rPr>
         <w:t>4.1</w:t>
       </w:r>
@@ -1563,12 +1594,14 @@
       <w:r>
         <w:rPr>
           <w:noProof/>
+          <w:lang w:val="en-US"/>
         </w:rPr>
         <w:t>JBoss out of memory</w:t>
       </w:r>
       <w:r>
         <w:rPr>
           <w:noProof/>
+          <w:lang w:val="en-US"/>
         </w:rPr>
         <w:tab/>
       </w:r>
@@ -1581,6 +1614,7 @@
       <w:r>
         <w:rPr>
           <w:noProof/>
+          <w:lang w:val="en-US"/>
         </w:rPr>
         <w:instrText xml:space="preserve"> PAGEREF _Toc207425373 \h </w:instrText>
       </w:r>
@@ -1598,6 +1632,7 @@
       <w:r>
         <w:rPr>
           <w:noProof/>
+          <w:lang w:val="en-US"/>
         </w:rPr>
         <w:t>10</w:t>
       </w:r>
@@ -1610,7 +1645,7 @@
     </w:p>
     <w:p>
       <w:pPr>
-        <w:pStyle w:val="Indholdsfortegnelse3"/>
+        <w:pStyle w:val="TOC3"/>
         <w:tabs>
           <w:tab w:val="left" w:pos="1169"/>
           <w:tab w:val="right" w:leader="dot" w:pos="8290"/>
@@ -1620,7 +1655,7 @@
           <w:noProof/>
           <w:sz w:val="24"/>
           <w:szCs w:val="24"/>
-          <w:lang w:val="en-US" w:eastAsia="ja-JP"/>
+          <w:lang w:eastAsia="ja-JP"/>
         </w:rPr>
       </w:pPr>
       <w:r>
@@ -1635,7 +1670,7 @@
           <w:noProof/>
           <w:sz w:val="24"/>
           <w:szCs w:val="24"/>
-          <w:lang w:val="en-US" w:eastAsia="ja-JP"/>
+          <w:lang w:eastAsia="ja-JP"/>
         </w:rPr>
         <w:tab/>
       </w:r>
@@ -1689,7 +1724,7 @@
     </w:p>
     <w:p>
       <w:pPr>
-        <w:pStyle w:val="Indholdsfortegnelse3"/>
+        <w:pStyle w:val="TOC3"/>
         <w:tabs>
           <w:tab w:val="left" w:pos="1169"/>
           <w:tab w:val="right" w:leader="dot" w:pos="8290"/>
@@ -1699,7 +1734,7 @@
           <w:noProof/>
           <w:sz w:val="24"/>
           <w:szCs w:val="24"/>
-          <w:lang w:val="en-US" w:eastAsia="ja-JP"/>
+          <w:lang w:eastAsia="ja-JP"/>
         </w:rPr>
       </w:pPr>
       <w:r>
@@ -1714,7 +1749,7 @@
           <w:noProof/>
           <w:sz w:val="24"/>
           <w:szCs w:val="24"/>
-          <w:lang w:val="en-US" w:eastAsia="ja-JP"/>
+          <w:lang w:eastAsia="ja-JP"/>
         </w:rPr>
         <w:tab/>
       </w:r>
@@ -1768,7 +1803,7 @@
     </w:p>
     <w:p>
       <w:pPr>
-        <w:pStyle w:val="Indholdsfortegnelse1"/>
+        <w:pStyle w:val="TOC1"/>
         <w:tabs>
           <w:tab w:val="left" w:pos="362"/>
           <w:tab w:val="right" w:leader="dot" w:pos="8290"/>
@@ -1778,7 +1813,7 @@
           <w:noProof/>
           <w:sz w:val="24"/>
           <w:szCs w:val="24"/>
-          <w:lang w:val="en-US" w:eastAsia="ja-JP"/>
+          <w:lang w:eastAsia="ja-JP"/>
         </w:rPr>
       </w:pPr>
       <w:r>
@@ -1793,7 +1828,7 @@
           <w:noProof/>
           <w:sz w:val="24"/>
           <w:szCs w:val="24"/>
-          <w:lang w:val="en-US" w:eastAsia="ja-JP"/>
+          <w:lang w:eastAsia="ja-JP"/>
         </w:rPr>
         <w:tab/>
       </w:r>
@@ -1847,7 +1882,7 @@
     </w:p>
     <w:p>
       <w:pPr>
-        <w:pStyle w:val="Indholdsfortegnelse1"/>
+        <w:pStyle w:val="TOC1"/>
         <w:tabs>
           <w:tab w:val="left" w:pos="362"/>
           <w:tab w:val="right" w:leader="dot" w:pos="8290"/>
@@ -1857,7 +1892,7 @@
           <w:noProof/>
           <w:sz w:val="24"/>
           <w:szCs w:val="24"/>
-          <w:lang w:val="en-US" w:eastAsia="ja-JP"/>
+          <w:lang w:eastAsia="ja-JP"/>
         </w:rPr>
       </w:pPr>
       <w:r>
@@ -1872,7 +1907,7 @@
           <w:noProof/>
           <w:sz w:val="24"/>
           <w:szCs w:val="24"/>
-          <w:lang w:val="en-US" w:eastAsia="ja-JP"/>
+          <w:lang w:eastAsia="ja-JP"/>
         </w:rPr>
         <w:tab/>
       </w:r>
@@ -1932,7 +1967,7 @@
     <w:p/>
     <w:p>
       <w:pPr>
-        <w:pStyle w:val="Overskrift1"/>
+        <w:pStyle w:val="Heading1"/>
       </w:pPr>
       <w:bookmarkStart w:id="2" w:name="_Toc207425356"/>
       <w:bookmarkEnd w:id="0"/>
@@ -1946,18 +1981,16 @@
       <w:r>
         <w:t xml:space="preserve">Nærværende dokument er en guide til nye udviklere af stamdataservicen på </w:t>
       </w:r>
-      <w:proofErr w:type="spellStart"/>
       <w:r>
         <w:t>DoDi’en</w:t>
       </w:r>
-      <w:proofErr w:type="spellEnd"/>
       <w:r>
         <w:t>. Guiden gennemgår på overordnet plan de aktiviteter, der er nødvendige for at kunne videreudvikle stamdataservicen.</w:t>
       </w:r>
     </w:p>
     <w:p>
       <w:pPr>
-        <w:pStyle w:val="Overskrift2"/>
+        <w:pStyle w:val="Heading2"/>
       </w:pPr>
       <w:bookmarkStart w:id="3" w:name="_Toc310537038"/>
       <w:bookmarkStart w:id="4" w:name="_Toc207425357"/>
@@ -2069,7 +2102,7 @@
     </w:p>
     <w:p>
       <w:pPr>
-        <w:pStyle w:val="Overskrift2"/>
+        <w:pStyle w:val="Heading2"/>
       </w:pPr>
       <w:bookmarkStart w:id="5" w:name="_Toc310537039"/>
       <w:bookmarkStart w:id="6" w:name="_Toc207425358"/>
@@ -2095,15 +2128,15 @@
     </w:p>
     <w:p>
       <w:pPr>
-        <w:pStyle w:val="Overskrift1"/>
-      </w:pPr>
-      <w:bookmarkStart w:id="7" w:name="_Toc263424147"/>
-      <w:bookmarkStart w:id="8" w:name="_Toc207425359"/>
+        <w:pStyle w:val="Heading1"/>
+      </w:pPr>
+      <w:bookmarkStart w:id="7" w:name="_Toc207425359"/>
+      <w:bookmarkStart w:id="8" w:name="_Toc263424147"/>
       <w:r>
         <w:lastRenderedPageBreak/>
         <w:t>System design</w:t>
       </w:r>
-      <w:bookmarkEnd w:id="8"/>
+      <w:bookmarkEnd w:id="7"/>
     </w:p>
     <w:p>
       <w:r>
@@ -2116,31 +2149,7 @@
         <w:t xml:space="preserve">består </w:t>
       </w:r>
       <w:r>
-        <w:t xml:space="preserve">af en kerne komponent (sdm4-core), og en række importer specifikke komponenter – alle </w:t>
-      </w:r>
-      <w:proofErr w:type="spellStart"/>
-      <w:r>
-        <w:t>deployes</w:t>
-      </w:r>
-      <w:proofErr w:type="spellEnd"/>
-      <w:r>
-        <w:t xml:space="preserve"> på </w:t>
-      </w:r>
-      <w:proofErr w:type="spellStart"/>
-      <w:r>
-        <w:t>Dodi’en</w:t>
-      </w:r>
-      <w:proofErr w:type="spellEnd"/>
-      <w:r>
-        <w:t xml:space="preserve"> og har udelukkende til formål at </w:t>
-      </w:r>
-      <w:proofErr w:type="spellStart"/>
-      <w:r>
-        <w:t>populere</w:t>
-      </w:r>
-      <w:proofErr w:type="spellEnd"/>
-      <w:r>
-        <w:t xml:space="preserve"> data i en database (kan godt være forskellige databaser for hver komponent)</w:t>
+        <w:t>af en kerne komponent (sdm4-core), og en række importer specifikke komponenter – alle deployes på Dodi’en og har udelukkende til formål at populere data i en database (kan godt være forskellige databaser for hver komponent)</w:t>
       </w:r>
       <w:r>
         <w:t xml:space="preserve">, </w:t>
@@ -2149,15 +2158,7 @@
         <w:t xml:space="preserve">se </w:t>
       </w:r>
       <w:r>
-        <w:t xml:space="preserve">[DESIGN] for yderligere information vedrørende </w:t>
-      </w:r>
-      <w:proofErr w:type="spellStart"/>
-      <w:r>
-        <w:t>DoDi</w:t>
-      </w:r>
-      <w:proofErr w:type="spellEnd"/>
-      <w:r>
-        <w:t>.</w:t>
+        <w:t>[DESIGN] for yderligere information vedrørende DoDi.</w:t>
       </w:r>
     </w:p>
     <w:p/>
@@ -2222,23 +2223,7 @@
         <w:t xml:space="preserve"> filer</w:t>
       </w:r>
       <w:r>
-        <w:t xml:space="preserve">, der kan være i forskellige formater (XML, fastlængde, </w:t>
-      </w:r>
-      <w:proofErr w:type="spellStart"/>
-      <w:r>
-        <w:t>csv</w:t>
-      </w:r>
-      <w:proofErr w:type="spellEnd"/>
-      <w:r>
-        <w:t xml:space="preserve">, </w:t>
-      </w:r>
-      <w:proofErr w:type="spellStart"/>
-      <w:r>
-        <w:t>m.v</w:t>
-      </w:r>
-      <w:proofErr w:type="spellEnd"/>
-      <w:r>
-        <w:t>)</w:t>
+        <w:t>, der kan være i forskellige formater (XML, fastlængde, csv, m.v)</w:t>
       </w:r>
       <w:r>
         <w:t>. Indkomne filer indlæses, valideres og gemmes herefter i DoDi’ens database.</w:t>
@@ -2255,13 +2240,8 @@
       <w:r>
         <w:t xml:space="preserve"> indeholder en </w:t>
       </w:r>
-      <w:proofErr w:type="spellStart"/>
-      <w:r>
-        <w:t>implementation</w:t>
-      </w:r>
-      <w:proofErr w:type="spellEnd"/>
-      <w:r>
-        <w:t xml:space="preserve"> af et Parser interface</w:t>
+      <w:r>
+        <w:t>implementation af et Parser interface</w:t>
       </w:r>
       <w:r>
         <w:t xml:space="preserve"> der fungerer som entry-point til applikationen. Det anbefales, at man som ny udvikler på projektet kigger koden igennem med denne fil som udgangspunkt.</w:t>
@@ -2269,7 +2249,7 @@
     </w:p>
     <w:p>
       <w:pPr>
-        <w:pStyle w:val="Overskrift2"/>
+        <w:pStyle w:val="Heading2"/>
       </w:pPr>
       <w:bookmarkStart w:id="9" w:name="_Toc207425360"/>
       <w:r>
@@ -2299,7 +2279,7 @@
     </w:p>
     <w:p>
       <w:pPr>
-        <w:pStyle w:val="Overskrift1"/>
+        <w:pStyle w:val="Heading1"/>
       </w:pPr>
       <w:bookmarkStart w:id="10" w:name="_Toc207425361"/>
       <w:r>
@@ -2316,7 +2296,7 @@
     <w:p/>
     <w:p>
       <w:pPr>
-        <w:pStyle w:val="Listeafsnit"/>
+        <w:pStyle w:val="ListParagraph"/>
         <w:numPr>
           <w:ilvl w:val="0"/>
           <w:numId w:val="42"/>
@@ -2328,7 +2308,7 @@
     </w:p>
     <w:p>
       <w:pPr>
-        <w:pStyle w:val="Listeafsnit"/>
+        <w:pStyle w:val="ListParagraph"/>
         <w:numPr>
           <w:ilvl w:val="0"/>
           <w:numId w:val="42"/>
@@ -2340,7 +2320,7 @@
     </w:p>
     <w:p>
       <w:pPr>
-        <w:pStyle w:val="Listeafsnit"/>
+        <w:pStyle w:val="ListParagraph"/>
         <w:numPr>
           <w:ilvl w:val="0"/>
           <w:numId w:val="42"/>
@@ -2352,7 +2332,7 @@
     </w:p>
     <w:p>
       <w:pPr>
-        <w:pStyle w:val="Listeafsnit"/>
+        <w:pStyle w:val="ListParagraph"/>
         <w:numPr>
           <w:ilvl w:val="0"/>
           <w:numId w:val="42"/>
@@ -2364,7 +2344,7 @@
     </w:p>
     <w:p>
       <w:pPr>
-        <w:pStyle w:val="Listeafsnit"/>
+        <w:pStyle w:val="ListParagraph"/>
         <w:numPr>
           <w:ilvl w:val="0"/>
           <w:numId w:val="42"/>
@@ -2376,7 +2356,7 @@
     </w:p>
     <w:p>
       <w:pPr>
-        <w:pStyle w:val="Listeafsnit"/>
+        <w:pStyle w:val="ListParagraph"/>
         <w:numPr>
           <w:ilvl w:val="0"/>
           <w:numId w:val="42"/>
@@ -2388,7 +2368,7 @@
     </w:p>
     <w:p>
       <w:pPr>
-        <w:pStyle w:val="Listeafsnit"/>
+        <w:pStyle w:val="ListParagraph"/>
         <w:numPr>
           <w:ilvl w:val="0"/>
           <w:numId w:val="42"/>
@@ -2404,69 +2384,82 @@
         <w:t xml:space="preserve"> (</w:t>
       </w:r>
       <w:r>
-        <w:t xml:space="preserve">bliver sat op via </w:t>
+        <w:t>bliver sat op via Puppet scripts</w:t>
+      </w:r>
+      <w:r>
+        <w:t>)</w:t>
+      </w:r>
+      <w:r>
+        <w:t xml:space="preserve"> </w:t>
+      </w:r>
+    </w:p>
+    <w:p>
+      <w:pPr>
+        <w:pStyle w:val="Heading2"/>
+      </w:pPr>
+      <w:bookmarkStart w:id="11" w:name="_Toc207425362"/>
+      <w:r>
+        <w:t>Kildekode</w:t>
+      </w:r>
+      <w:bookmarkEnd w:id="11"/>
+    </w:p>
+    <w:p>
+      <w:r>
+        <w:t xml:space="preserve">Kildekoden er placeret i </w:t>
+      </w:r>
+      <w:r>
+        <w:t>to forskellige github-repositories</w:t>
+      </w:r>
+      <w:r>
+        <w:t>:</w:t>
+      </w:r>
+    </w:p>
+    <w:p>
+      <w:pPr>
+        <w:pStyle w:val="Heading3"/>
+      </w:pPr>
+      <w:bookmarkStart w:id="12" w:name="_Toc207425363"/>
+      <w:r>
+        <w:t>DoDi</w:t>
+      </w:r>
+      <w:bookmarkEnd w:id="12"/>
+    </w:p>
+    <w:p>
+      <w:r>
+        <w:t>Kildekoden er placeret her:</w:t>
+      </w:r>
+    </w:p>
+    <w:p>
+      <w:pPr>
+        <w:rPr>
+          <w:lang w:val="en-US"/>
+        </w:rPr>
+      </w:pPr>
+      <w:r>
+        <w:rPr>
+          <w:lang w:val="en-US"/>
+        </w:rPr>
+        <w:t xml:space="preserve">Core </w:t>
       </w:r>
       <w:proofErr w:type="spellStart"/>
       <w:r>
-        <w:t>Puppet</w:t>
+        <w:rPr>
+          <w:lang w:val="en-US"/>
+        </w:rPr>
+        <w:t>modul</w:t>
       </w:r>
       <w:proofErr w:type="spellEnd"/>
       <w:r>
-        <w:t xml:space="preserve"> scripts</w:t>
-      </w:r>
-      <w:r>
-        <w:t>)</w:t>
-      </w:r>
-      <w:r>
-        <w:t xml:space="preserve"> </w:t>
-      </w:r>
-    </w:p>
-    <w:p>
-      <w:pPr>
-        <w:pStyle w:val="Overskrift2"/>
-      </w:pPr>
-      <w:bookmarkStart w:id="11" w:name="_Toc207425362"/>
-      <w:r>
-        <w:t>Kildekode</w:t>
-      </w:r>
-      <w:bookmarkEnd w:id="11"/>
-    </w:p>
-    <w:p>
-      <w:r>
-        <w:t xml:space="preserve">Kildekoden er placeret i </w:t>
-      </w:r>
-      <w:r>
-        <w:t>to forskellige github-repositories</w:t>
-      </w:r>
-      <w:r>
-        <w:t>:</w:t>
-      </w:r>
-    </w:p>
-    <w:p>
-      <w:pPr>
-        <w:pStyle w:val="Overskrift3"/>
-      </w:pPr>
-      <w:bookmarkStart w:id="12" w:name="_Toc207425363"/>
-      <w:proofErr w:type="spellStart"/>
-      <w:r>
-        <w:t>DoDi</w:t>
-      </w:r>
-      <w:bookmarkEnd w:id="12"/>
-      <w:proofErr w:type="spellEnd"/>
-    </w:p>
-    <w:p>
-      <w:r>
-        <w:t>Kildekoden er placeret her:</w:t>
-      </w:r>
-    </w:p>
-    <w:p>
-      <w:r>
-        <w:t xml:space="preserve">Core modul: </w:t>
-      </w:r>
-      <w:hyperlink r:id="rId9" w:history="1">
+        <w:rPr>
+          <w:lang w:val="en-US"/>
+        </w:rPr>
+        <w:t xml:space="preserve">: </w:t>
+      </w:r>
+      <w:hyperlink r:id="rId8" w:history="1">
         <w:r>
           <w:rPr>
-            <w:rStyle w:val="Llink"/>
+            <w:rStyle w:val="Hyperlink"/>
+            <w:lang w:val="en-US"/>
           </w:rPr>
           <w:t>https://github.com/trifork/sdm4-core/</w:t>
         </w:r>
@@ -2474,27 +2467,340 @@
     </w:p>
     <w:p>
       <w:r>
-        <w:t>Importer</w:t>
-      </w:r>
-      <w:r>
-        <w:t xml:space="preserve"> modul</w:t>
-      </w:r>
-      <w:r>
-        <w:t>er</w:t>
-      </w:r>
-      <w:r>
+        <w:t xml:space="preserve">Maven-plugin: </w:t>
+      </w:r>
+      <w:r>
+        <w:fldChar w:fldCharType="begin"/>
+      </w:r>
+      <w:r>
+        <w:instrText xml:space="preserve"> HYPERLINK "https://github.com/</w:instrText>
+      </w:r>
+      <w:r>
+        <w:instrText>trifork/sdm4-vagrant-maven-plugin</w:instrText>
+      </w:r>
+      <w:r>
+        <w:instrText xml:space="preserve">/" </w:instrText>
+      </w:r>
+      <w:r>
+        <w:fldChar w:fldCharType="separate"/>
+      </w:r>
+      <w:r>
+        <w:rPr>
+          <w:rStyle w:val="Hyperlink"/>
+        </w:rPr>
+        <w:t>https://github.com/trifork/sdm4-vagrant-maven-plugin/</w:t>
+      </w:r>
+      <w:r>
+        <w:fldChar w:fldCharType="end"/>
+      </w:r>
+    </w:p>
+    <w:p>
+      <w:pPr>
+        <w:rPr>
+          <w:lang w:val="en-US"/>
+        </w:rPr>
+      </w:pPr>
+      <w:r>
+        <w:rPr>
+          <w:lang w:val="en-US"/>
+        </w:rPr>
+        <w:t>Test-</w:t>
+      </w:r>
+      <w:proofErr w:type="spellStart"/>
+      <w:r>
+        <w:rPr>
+          <w:lang w:val="en-US"/>
+        </w:rPr>
+        <w:t>utils</w:t>
+      </w:r>
+      <w:proofErr w:type="spellEnd"/>
+      <w:r>
+        <w:rPr>
+          <w:lang w:val="en-US"/>
+        </w:rPr>
         <w:t xml:space="preserve">: </w:t>
+      </w:r>
+      <w:hyperlink r:id="rId9" w:history="1">
+        <w:r>
+          <w:rPr>
+            <w:rStyle w:val="Hyperlink"/>
+            <w:lang w:val="en-US"/>
+          </w:rPr>
+          <w:t>https://github.com/trifork/sdm4-testutils</w:t>
+        </w:r>
+      </w:hyperlink>
+    </w:p>
+    <w:p>
+      <w:pPr>
+        <w:rPr>
+          <w:lang w:val="en-US"/>
+        </w:rPr>
+      </w:pPr>
+      <w:proofErr w:type="gramStart"/>
+      <w:r>
+        <w:rPr>
+          <w:lang w:val="en-US"/>
+        </w:rPr>
+        <w:t>Parent-</w:t>
+      </w:r>
+      <w:proofErr w:type="spellStart"/>
+      <w:r>
+        <w:rPr>
+          <w:lang w:val="en-US"/>
+        </w:rPr>
+        <w:t>modul</w:t>
+      </w:r>
+      <w:proofErr w:type="spellEnd"/>
+      <w:r>
+        <w:rPr>
+          <w:lang w:val="en-US"/>
+        </w:rPr>
+        <w:t xml:space="preserve"> </w:t>
+      </w:r>
+      <w:proofErr w:type="spellStart"/>
+      <w:r>
+        <w:rPr>
+          <w:lang w:val="en-US"/>
+        </w:rPr>
+        <w:t>inkl</w:t>
+      </w:r>
+      <w:proofErr w:type="spellEnd"/>
+      <w:r>
+        <w:rPr>
+          <w:lang w:val="en-US"/>
+        </w:rPr>
+        <w:t>.</w:t>
+      </w:r>
+      <w:proofErr w:type="gramEnd"/>
+      <w:r>
+        <w:rPr>
+          <w:lang w:val="en-US"/>
+        </w:rPr>
+        <w:t xml:space="preserve"> Test-environment: </w:t>
       </w:r>
       <w:hyperlink r:id="rId10" w:history="1">
         <w:r>
           <w:rPr>
-            <w:rStyle w:val="Llink"/>
+            <w:rStyle w:val="Hyperlink"/>
+            <w:lang w:val="en-US"/>
           </w:rPr>
-          <w:t>https://github.com/trifork/sdm2/</w:t>
+          <w:t>https://github.com/trifork/sdm4-parent/</w:t>
         </w:r>
       </w:hyperlink>
     </w:p>
-    <w:p/>
+    <w:p>
+      <w:pPr>
+        <w:rPr>
+          <w:lang w:val="en-US"/>
+        </w:rPr>
+      </w:pPr>
+    </w:p>
+    <w:p>
+      <w:pPr>
+        <w:rPr>
+          <w:lang w:val="en-US"/>
+        </w:rPr>
+      </w:pPr>
+      <w:r>
+        <w:rPr>
+          <w:b/>
+          <w:lang w:val="en-US"/>
+        </w:rPr>
+        <w:t xml:space="preserve">Importer </w:t>
+      </w:r>
+      <w:proofErr w:type="spellStart"/>
+      <w:r>
+        <w:rPr>
+          <w:b/>
+          <w:lang w:val="en-US"/>
+        </w:rPr>
+        <w:t>moduler</w:t>
+      </w:r>
+      <w:proofErr w:type="spellEnd"/>
+    </w:p>
+    <w:p>
+      <w:pPr>
+        <w:rPr>
+          <w:lang w:val="en-US"/>
+        </w:rPr>
+      </w:pPr>
+      <w:hyperlink r:id="rId11" w:history="1">
+        <w:r>
+          <w:rPr>
+            <w:rStyle w:val="Hyperlink"/>
+            <w:lang w:val="en-US"/>
+          </w:rPr>
+          <w:t>https://github.com/trifork/sdm4-autorisationimporter/</w:t>
+        </w:r>
+      </w:hyperlink>
+    </w:p>
+    <w:p>
+      <w:pPr>
+        <w:rPr>
+          <w:lang w:val="en-US"/>
+        </w:rPr>
+      </w:pPr>
+      <w:hyperlink r:id="rId12" w:history="1">
+        <w:r>
+          <w:rPr>
+            <w:rStyle w:val="Hyperlink"/>
+            <w:lang w:val="en-US"/>
+          </w:rPr>
+          <w:t>https://github.com/trifork/sdm4-bemyndigelseimporter/</w:t>
+        </w:r>
+      </w:hyperlink>
+    </w:p>
+    <w:p>
+      <w:pPr>
+        <w:rPr>
+          <w:lang w:val="en-US"/>
+        </w:rPr>
+      </w:pPr>
+      <w:hyperlink r:id="rId13" w:history="1">
+        <w:r>
+          <w:rPr>
+            <w:rStyle w:val="Hyperlink"/>
+            <w:lang w:val="en-US"/>
+          </w:rPr>
+          <w:t>https://github.com/trifork/sdm4-cprimporter/</w:t>
+        </w:r>
+      </w:hyperlink>
+    </w:p>
+    <w:p>
+      <w:pPr>
+        <w:rPr>
+          <w:lang w:val="en-US"/>
+        </w:rPr>
+      </w:pPr>
+      <w:hyperlink r:id="rId14" w:history="1">
+        <w:r>
+          <w:rPr>
+            <w:rStyle w:val="Hyperlink"/>
+            <w:lang w:val="en-US"/>
+          </w:rPr>
+          <w:t>https://github.com/trifork/sdm4-sikredeimporter/</w:t>
+        </w:r>
+      </w:hyperlink>
+    </w:p>
+    <w:p>
+      <w:pPr>
+        <w:rPr>
+          <w:lang w:val="en-US"/>
+        </w:rPr>
+      </w:pPr>
+      <w:hyperlink r:id="rId15" w:history="1">
+        <w:r>
+          <w:rPr>
+            <w:rStyle w:val="Hyperlink"/>
+            <w:lang w:val="en-US"/>
+          </w:rPr>
+          <w:t>https://github.com/trifork/sdm4-sksimporter/</w:t>
+        </w:r>
+      </w:hyperlink>
+    </w:p>
+    <w:p>
+      <w:pPr>
+        <w:rPr>
+          <w:lang w:val="en-US"/>
+        </w:rPr>
+      </w:pPr>
+      <w:hyperlink r:id="rId16" w:history="1">
+        <w:r>
+          <w:rPr>
+            <w:rStyle w:val="Hyperlink"/>
+            <w:lang w:val="en-US"/>
+          </w:rPr>
+          <w:t>https://github.com/trifork/sdm4-sorimporter/</w:t>
+        </w:r>
+      </w:hyperlink>
+    </w:p>
+    <w:p>
+      <w:pPr>
+        <w:rPr>
+          <w:lang w:val="en-US"/>
+        </w:rPr>
+      </w:pPr>
+      <w:hyperlink r:id="rId17" w:history="1">
+        <w:r>
+          <w:rPr>
+            <w:rStyle w:val="Hyperlink"/>
+            <w:lang w:val="en-US"/>
+          </w:rPr>
+          <w:t>https://github.com/trifork/sdm4-sorrelationimporter/</w:t>
+        </w:r>
+      </w:hyperlink>
+    </w:p>
+    <w:p>
+      <w:pPr>
+        <w:rPr>
+          <w:lang w:val="en-US"/>
+        </w:rPr>
+      </w:pPr>
+      <w:hyperlink r:id="rId18" w:history="1">
+        <w:r>
+          <w:rPr>
+            <w:rStyle w:val="Hyperlink"/>
+            <w:lang w:val="en-US"/>
+          </w:rPr>
+          <w:t>https://github.com/trifork/sdm4-takstimporter/</w:t>
+        </w:r>
+      </w:hyperlink>
+    </w:p>
+    <w:p>
+      <w:pPr>
+        <w:rPr>
+          <w:lang w:val="en-US"/>
+        </w:rPr>
+      </w:pPr>
+      <w:hyperlink r:id="rId19" w:history="1">
+        <w:r>
+          <w:rPr>
+            <w:rStyle w:val="Hyperlink"/>
+            <w:lang w:val="en-US"/>
+          </w:rPr>
+          <w:t>https://github.com/trifork/sdm4-yderimporter/</w:t>
+        </w:r>
+      </w:hyperlink>
+    </w:p>
+    <w:p>
+      <w:pPr>
+        <w:rPr>
+          <w:lang w:val="en-US"/>
+        </w:rPr>
+      </w:pPr>
+      <w:hyperlink r:id="rId20" w:history="1">
+        <w:r>
+          <w:rPr>
+            <w:rStyle w:val="Hyperlink"/>
+            <w:lang w:val="en-US"/>
+          </w:rPr>
+          <w:t>https://github.com/trifork/sdm4-doseringimporter/</w:t>
+        </w:r>
+      </w:hyperlink>
+    </w:p>
+    <w:p>
+      <w:pPr>
+        <w:rPr>
+          <w:lang w:val="en-US"/>
+        </w:rPr>
+      </w:pPr>
+      <w:hyperlink r:id="rId21" w:history="1">
+        <w:r>
+          <w:rPr>
+            <w:rStyle w:val="Hyperlink"/>
+            <w:lang w:val="en-US"/>
+          </w:rPr>
+          <w:t>https://github.com/trifork/sdm4-vitaminimporter/</w:t>
+        </w:r>
+      </w:hyperlink>
+    </w:p>
+    <w:p>
+      <w:pPr>
+        <w:rPr>
+          <w:lang w:val="en-US"/>
+        </w:rPr>
+      </w:pPr>
+    </w:p>
     <w:p>
       <w:r>
         <w:t>Koden checkes ud på følgende måde:</w:t>
@@ -2512,114 +2818,37 @@
         <w:shd w:val="clear" w:color="auto" w:fill="A6A6A6" w:themeFill="background1" w:themeFillShade="A6"/>
         <w:rPr>
           <w:rFonts w:ascii="Courier" w:hAnsi="Courier" w:cs="Courier New"/>
-          <w:lang w:val="en-US"/>
         </w:rPr>
       </w:pPr>
       <w:r>
         <w:rPr>
           <w:rFonts w:ascii="Courier" w:hAnsi="Courier" w:cs="Courier New"/>
-          <w:lang w:val="en-US"/>
-        </w:rPr>
-        <w:t xml:space="preserve">% </w:t>
-      </w:r>
-      <w:proofErr w:type="spellStart"/>
-      <w:proofErr w:type="gramStart"/>
-      <w:r>
-        <w:rPr>
+        </w:rPr>
+        <w:t xml:space="preserve">% git clone </w:t>
+      </w:r>
+      <w:r>
+        <w:fldChar w:fldCharType="begin"/>
+      </w:r>
+      <w:r>
+        <w:instrText>HYPERLINK "https://github.com/trifork/sdm2/"</w:instrText>
+      </w:r>
+      <w:r>
+        <w:fldChar w:fldCharType="separate"/>
+      </w:r>
+      <w:r>
+        <w:rPr>
+          <w:rStyle w:val="Hyperlink"/>
           <w:rFonts w:ascii="Courier" w:hAnsi="Courier" w:cs="Courier New"/>
-          <w:lang w:val="en-US"/>
-        </w:rPr>
-        <w:t>git</w:t>
-      </w:r>
-      <w:proofErr w:type="spellEnd"/>
-      <w:proofErr w:type="gramEnd"/>
-      <w:r>
-        <w:rPr>
-          <w:rFonts w:ascii="Courier" w:hAnsi="Courier" w:cs="Courier New"/>
-          <w:lang w:val="en-US"/>
-        </w:rPr>
-        <w:t xml:space="preserve"> clone </w:t>
-      </w:r>
-      <w:hyperlink r:id="rId11" w:history="1">
-        <w:r>
-          <w:rPr>
-            <w:rStyle w:val="Llink"/>
-            <w:rFonts w:ascii="Courier" w:hAnsi="Courier" w:cs="Courier New"/>
-            <w:lang w:val="en-US"/>
-          </w:rPr>
-          <w:t>https://github.com/trifork/sdm2/</w:t>
-        </w:r>
-      </w:hyperlink>
-      <w:r>
-        <w:rPr>
-          <w:rFonts w:ascii="Courier" w:hAnsi="Courier" w:cs="Courier New"/>
-          <w:lang w:val="en-US"/>
-        </w:rPr>
-        <w:t xml:space="preserve"> </w:t>
-      </w:r>
-      <w:proofErr w:type="spellStart"/>
-      <w:r>
-        <w:rPr>
-          <w:rFonts w:ascii="Courier" w:hAnsi="Courier" w:cs="Courier New"/>
-          <w:lang w:val="en-US"/>
-        </w:rPr>
-        <w:t>eller</w:t>
-      </w:r>
-      <w:proofErr w:type="spellEnd"/>
-    </w:p>
-    <w:p>
-      <w:pPr>
-        <w:pBdr>
-          <w:top w:val="single" w:sz="4" w:space="1" w:color="auto"/>
-          <w:left w:val="single" w:sz="4" w:space="4" w:color="auto"/>
-          <w:bottom w:val="single" w:sz="4" w:space="1" w:color="auto"/>
-          <w:right w:val="single" w:sz="4" w:space="4" w:color="auto"/>
-        </w:pBdr>
-        <w:shd w:val="clear" w:color="auto" w:fill="A6A6A6" w:themeFill="background1" w:themeFillShade="A6"/>
-        <w:rPr>
-          <w:rFonts w:ascii="Courier" w:hAnsi="Courier" w:cs="Courier New"/>
-          <w:lang w:val="en-US"/>
-        </w:rPr>
-      </w:pPr>
-      <w:r>
-        <w:rPr>
-          <w:rFonts w:ascii="Courier" w:hAnsi="Courier" w:cs="Courier New"/>
-          <w:lang w:val="en-US"/>
-        </w:rPr>
-        <w:t xml:space="preserve">% </w:t>
-      </w:r>
-      <w:proofErr w:type="spellStart"/>
-      <w:proofErr w:type="gramStart"/>
-      <w:r>
-        <w:rPr>
-          <w:rFonts w:ascii="Courier" w:hAnsi="Courier" w:cs="Courier New"/>
-          <w:lang w:val="en-US"/>
-        </w:rPr>
-        <w:t>git</w:t>
-      </w:r>
-      <w:proofErr w:type="spellEnd"/>
-      <w:proofErr w:type="gramEnd"/>
-      <w:r>
-        <w:rPr>
-          <w:rFonts w:ascii="Courier" w:hAnsi="Courier" w:cs="Courier New"/>
-          <w:lang w:val="en-US"/>
-        </w:rPr>
-        <w:t xml:space="preserve"> clone </w:t>
-      </w:r>
-      <w:hyperlink r:id="rId12" w:history="1">
-        <w:r>
-          <w:rPr>
-            <w:rStyle w:val="Llink"/>
-            <w:rFonts w:ascii="Courier" w:hAnsi="Courier" w:cs="Courier New"/>
-            <w:lang w:val="en-US"/>
-          </w:rPr>
-          <w:t>https://github.com/trifork/sdm4-core/</w:t>
-        </w:r>
-      </w:hyperlink>
-    </w:p>
-    <w:p>
-      <w:pPr>
-        <w:pStyle w:val="Overskrift2"/>
+        </w:rPr>
+        <w:t>&lt;kode-url&gt;</w:t>
+      </w:r>
+      <w:r>
+        <w:fldChar w:fldCharType="end"/>
+      </w:r>
+    </w:p>
+    <w:p>
+      <w:pPr>
+        <w:pStyle w:val="Heading2"/>
       </w:pPr>
       <w:bookmarkStart w:id="13" w:name="_Toc207425364"/>
       <w:r>
@@ -2647,6 +2876,82 @@
       <w:pPr>
         <w:spacing w:line="240" w:lineRule="auto"/>
         <w:jc w:val="left"/>
+      </w:pPr>
+    </w:p>
+    <w:p>
+      <w:pPr>
+        <w:spacing w:line="240" w:lineRule="auto"/>
+        <w:jc w:val="left"/>
+      </w:pPr>
+      <w:r>
+        <w:t>For at bygge en importer, skal man gøre følgende:</w:t>
+      </w:r>
+    </w:p>
+    <w:p>
+      <w:pPr>
+        <w:spacing w:line="240" w:lineRule="auto"/>
+        <w:jc w:val="left"/>
+      </w:pPr>
+      <w:r>
+        <w:t>Check Core-modul ud og kør mvn install</w:t>
+      </w:r>
+    </w:p>
+    <w:p>
+      <w:pPr>
+        <w:spacing w:line="240" w:lineRule="auto"/>
+        <w:jc w:val="left"/>
+      </w:pPr>
+      <w:r>
+        <w:lastRenderedPageBreak/>
+        <w:t>Check Maven-plugin ud og kør mvn install</w:t>
+      </w:r>
+    </w:p>
+    <w:p>
+      <w:pPr>
+        <w:spacing w:line="240" w:lineRule="auto"/>
+        <w:jc w:val="left"/>
+      </w:pPr>
+      <w:r>
+        <w:t>CheckTest-utils ud og kør mvn install</w:t>
+      </w:r>
+    </w:p>
+    <w:p>
+      <w:pPr>
+        <w:spacing w:line="240" w:lineRule="auto"/>
+        <w:jc w:val="left"/>
+      </w:pPr>
+      <w:r>
+        <w:t>Check parent-modul ud og kør mvn install</w:t>
+      </w:r>
+    </w:p>
+    <w:p>
+      <w:pPr>
+        <w:spacing w:line="240" w:lineRule="auto"/>
+        <w:jc w:val="left"/>
+      </w:pPr>
+    </w:p>
+    <w:p>
+      <w:pPr>
+        <w:spacing w:line="240" w:lineRule="auto"/>
+        <w:jc w:val="left"/>
+      </w:pPr>
+      <w:r>
+        <w:t>Herefter er du klar til at bygge et importer-modul.</w:t>
+      </w:r>
+    </w:p>
+    <w:p>
+      <w:pPr>
+        <w:spacing w:line="240" w:lineRule="auto"/>
+        <w:jc w:val="left"/>
+      </w:pPr>
+      <w:r>
+        <w:t>Importmodulets integrationstest er afhængig af at ligge som et subdirectory til parent-modulet, så du skal checke det ud som sådan et.</w:t>
+      </w:r>
+    </w:p>
+    <w:p>
+      <w:pPr>
+        <w:spacing w:line="240" w:lineRule="auto"/>
+        <w:jc w:val="left"/>
         <w:rPr>
           <w:b/>
           <w:color w:val="1F497D"/>
@@ -2654,12 +2959,15 @@
         </w:rPr>
       </w:pPr>
       <w:r>
+        <w:t>Hvis du ønsker at checke alle importermoduler ud, ligger der i roden af parent-modulet et script, checkout-importermodules.sh, som udfører checkout af alle importermoduler samt maven-plugin og test-utils.</w:t>
+      </w:r>
+      <w:r>
         <w:br w:type="page"/>
       </w:r>
     </w:p>
     <w:p>
       <w:pPr>
-        <w:pStyle w:val="Overskrift2"/>
+        <w:pStyle w:val="Heading2"/>
       </w:pPr>
       <w:bookmarkStart w:id="14" w:name="_Toc207425365"/>
       <w:r>
@@ -2670,15 +2978,13 @@
     </w:p>
     <w:p>
       <w:pPr>
-        <w:pStyle w:val="Overskrift3"/>
+        <w:pStyle w:val="Heading3"/>
       </w:pPr>
       <w:bookmarkStart w:id="15" w:name="_Toc207425366"/>
-      <w:proofErr w:type="spellStart"/>
       <w:r>
         <w:t>DoDi</w:t>
       </w:r>
       <w:bookmarkEnd w:id="15"/>
-      <w:proofErr w:type="spellEnd"/>
     </w:p>
     <w:p>
       <w:r>
@@ -2717,7 +3023,7 @@
         <w:rPr>
           <w:rFonts w:ascii="Courier" w:hAnsi="Courier" w:cs="Courier New"/>
         </w:rPr>
-        <w:t>% vagrant up; vagrant provision</w:t>
+        <w:t>% vagrant up</w:t>
       </w:r>
     </w:p>
     <w:p>
@@ -2733,7 +3039,7 @@
         <w:jc w:val="left"/>
       </w:pPr>
       <w:r>
-        <w:t>Vagrant provision burde ikke være nødvendigt, men er det pt. på grund af en timing-fejl med jboss.</w:t>
+        <w:t>Fra roden af et importermodul eller fra parent-modulet.</w:t>
       </w:r>
     </w:p>
     <w:p>
@@ -2772,7 +3078,13 @@
         <w:jc w:val="left"/>
       </w:pPr>
       <w:r>
-        <w:t>Applikationen kører ved opstart automatisk databaseskema på databasen ved hjælp af frameworket Flyway.</w:t>
+        <w:t>Applikationen kører ved opstart automatisk database</w:t>
+      </w:r>
+      <w:r>
+        <w:t>skema på databasen</w:t>
+      </w:r>
+      <w:r>
+        <w:t>.</w:t>
       </w:r>
     </w:p>
     <w:p>
@@ -2795,10 +3107,10 @@
       <w:r>
         <w:t xml:space="preserve">8080 -&gt; 8080 (dvs. at man kan tilgå </w:t>
       </w:r>
-      <w:hyperlink r:id="rId13" w:history="1">
+      <w:hyperlink r:id="rId22" w:history="1">
         <w:r>
           <w:rPr>
-            <w:rStyle w:val="Llink"/>
+            <w:rStyle w:val="Hyperlink"/>
           </w:rPr>
           <w:t>http://localhost:8080/</w:t>
         </w:r>
@@ -2825,7 +3137,7 @@
     </w:p>
     <w:p>
       <w:pPr>
-        <w:pStyle w:val="Overskrift2"/>
+        <w:pStyle w:val="Heading2"/>
       </w:pPr>
       <w:bookmarkStart w:id="16" w:name="_Toc207425367"/>
       <w:r>
@@ -3080,7 +3392,7 @@
     </w:p>
     <w:p>
       <w:pPr>
-        <w:pStyle w:val="Overskrift2"/>
+        <w:pStyle w:val="Heading2"/>
       </w:pPr>
       <w:bookmarkStart w:id="17" w:name="_Toc207425368"/>
       <w:r>
@@ -3101,7 +3413,7 @@
     </w:p>
     <w:p>
       <w:pPr>
-        <w:pStyle w:val="Overskrift3"/>
+        <w:pStyle w:val="Heading3"/>
       </w:pPr>
       <w:bookmarkStart w:id="18" w:name="_Toc207425369"/>
       <w:r>
@@ -3170,16 +3482,15 @@
         <w:jc w:val="left"/>
       </w:pPr>
       <w:r>
-        <w:lastRenderedPageBreak/>
         <w:t>Herefter importeres projekterne i Eclipse via ”import”:</w:t>
       </w:r>
       <w:r>
         <w:rPr>
           <w:noProof/>
-          <w:lang w:val="en-US"/>
+          <w:lang w:val="en-US" w:eastAsia="en-US"/>
         </w:rPr>
         <w:drawing>
-          <wp:inline distT="0" distB="0" distL="0" distR="0" wp14:anchorId="4EB10ED9" wp14:editId="79937EDC">
+          <wp:inline distT="0" distB="0" distL="0" distR="0">
             <wp:extent cx="4991100" cy="5210175"/>
             <wp:effectExtent l="0" t="0" r="0" b="9525"/>
             <wp:docPr id="2" name="Picture 2"/>
@@ -3194,7 +3505,7 @@
                     <pic:cNvPicPr/>
                   </pic:nvPicPr>
                   <pic:blipFill>
-                    <a:blip r:embed="rId14"/>
+                    <a:blip r:embed="rId23"/>
                     <a:stretch>
                       <a:fillRect/>
                     </a:stretch>
@@ -3310,7 +3621,7 @@
     </w:p>
     <w:p>
       <w:pPr>
-        <w:pStyle w:val="Overskrift2"/>
+        <w:pStyle w:val="Heading2"/>
       </w:pPr>
       <w:bookmarkStart w:id="19" w:name="_Toc207425370"/>
       <w:r>
@@ -3447,7 +3758,7 @@
     </w:p>
     <w:p>
       <w:pPr>
-        <w:pStyle w:val="Overskrift2"/>
+        <w:pStyle w:val="Heading2"/>
       </w:pPr>
       <w:bookmarkStart w:id="20" w:name="_Toc207425371"/>
       <w:r>
@@ -3525,7 +3836,7 @@
     </w:p>
     <w:p>
       <w:pPr>
-        <w:pStyle w:val="Overskrift1"/>
+        <w:pStyle w:val="Heading1"/>
       </w:pPr>
       <w:bookmarkStart w:id="21" w:name="_Toc207425372"/>
       <w:r>
@@ -3545,7 +3856,7 @@
     <w:p/>
     <w:p>
       <w:pPr>
-        <w:pStyle w:val="Overskrift2"/>
+        <w:pStyle w:val="Heading2"/>
       </w:pPr>
       <w:bookmarkStart w:id="22" w:name="_Toc207425373"/>
       <w:r>
@@ -3555,7 +3866,7 @@
     </w:p>
     <w:p>
       <w:pPr>
-        <w:pStyle w:val="Overskrift3"/>
+        <w:pStyle w:val="Heading3"/>
       </w:pPr>
       <w:bookmarkStart w:id="23" w:name="_Toc207425374"/>
       <w:r>
@@ -3618,7 +3929,7 @@
     </w:p>
     <w:p>
       <w:pPr>
-        <w:pStyle w:val="Overskrift3"/>
+        <w:pStyle w:val="Heading3"/>
       </w:pPr>
       <w:bookmarkStart w:id="24" w:name="_Toc207425375"/>
       <w:r>
@@ -3898,21 +4209,21 @@
     </w:p>
     <w:p>
       <w:pPr>
-        <w:pStyle w:val="Overskrift1"/>
+        <w:pStyle w:val="Heading1"/>
       </w:pPr>
       <w:bookmarkStart w:id="25" w:name="_Toc207425376"/>
       <w:r>
         <w:lastRenderedPageBreak/>
         <w:t>Ændringslog</w:t>
       </w:r>
-      <w:bookmarkEnd w:id="7"/>
+      <w:bookmarkEnd w:id="8"/>
       <w:bookmarkEnd w:id="25"/>
     </w:p>
     <w:p>
       <w:pPr>
         <w:pStyle w:val="Body"/>
         <w:rPr>
-          <w:rStyle w:val="Llink"/>
+          <w:rStyle w:val="Hyperlink"/>
           <w:lang w:val="da-DK"/>
         </w:rPr>
       </w:pPr>
@@ -3943,7 +4254,7 @@
           <w:insideV w:val="single" w:sz="4" w:space="0" w:color="000000"/>
         </w:tblBorders>
         <w:tblLayout w:type="fixed"/>
-        <w:tblLook w:val="00A0" w:firstRow="1" w:lastRow="0" w:firstColumn="1" w:lastColumn="0" w:noHBand="0" w:noVBand="0"/>
+        <w:tblLook w:val="00A0"/>
       </w:tblPr>
       <w:tblGrid>
         <w:gridCol w:w="1101"/>
@@ -4091,13 +4402,13 @@
           <w:p>
             <w:pPr>
               <w:rPr>
-                <w:rStyle w:val="Fremhvning"/>
+                <w:rStyle w:val="Emphasis"/>
                 <w:i w:val="0"/>
               </w:rPr>
             </w:pPr>
             <w:r>
               <w:rPr>
-                <w:rStyle w:val="Fremhvning"/>
+                <w:rStyle w:val="Emphasis"/>
                 <w:i w:val="0"/>
               </w:rPr>
               <w:t>1.1</w:t>
@@ -4143,13 +4454,13 @@
           <w:p>
             <w:pPr>
               <w:rPr>
-                <w:rStyle w:val="Fremhvning"/>
+                <w:rStyle w:val="Emphasis"/>
                 <w:i w:val="0"/>
               </w:rPr>
             </w:pPr>
             <w:r>
               <w:rPr>
-                <w:rStyle w:val="Fremhvning"/>
+                <w:rStyle w:val="Emphasis"/>
                 <w:i w:val="0"/>
               </w:rPr>
               <w:t>1.2</w:t>
@@ -4195,13 +4506,13 @@
           <w:p>
             <w:pPr>
               <w:rPr>
-                <w:rStyle w:val="Fremhvning"/>
+                <w:rStyle w:val="Emphasis"/>
                 <w:i w:val="0"/>
               </w:rPr>
             </w:pPr>
             <w:r>
               <w:rPr>
-                <w:rStyle w:val="Fremhvning"/>
+                <w:rStyle w:val="Emphasis"/>
                 <w:i w:val="0"/>
               </w:rPr>
               <w:t>1.3</w:t>
@@ -4247,13 +4558,13 @@
           <w:p>
             <w:pPr>
               <w:rPr>
-                <w:rStyle w:val="Fremhvning"/>
+                <w:rStyle w:val="Emphasis"/>
                 <w:i w:val="0"/>
               </w:rPr>
             </w:pPr>
             <w:r>
               <w:rPr>
-                <w:rStyle w:val="Fremhvning"/>
+                <w:rStyle w:val="Emphasis"/>
                 <w:i w:val="0"/>
               </w:rPr>
               <w:t>1.4</w:t>
@@ -4304,13 +4615,13 @@
           <w:p>
             <w:pPr>
               <w:rPr>
-                <w:rStyle w:val="Fremhvning"/>
+                <w:rStyle w:val="Emphasis"/>
                 <w:i w:val="0"/>
               </w:rPr>
             </w:pPr>
             <w:r>
               <w:rPr>
-                <w:rStyle w:val="Fremhvning"/>
+                <w:rStyle w:val="Emphasis"/>
                 <w:i w:val="0"/>
               </w:rPr>
               <w:t>1.5</w:t>
@@ -4378,7 +4689,7 @@
     </w:p>
     <w:p>
       <w:pPr>
-        <w:pStyle w:val="Overskrift1"/>
+        <w:pStyle w:val="Heading1"/>
       </w:pPr>
       <w:bookmarkStart w:id="26" w:name="_Toc310537059"/>
       <w:bookmarkStart w:id="27" w:name="_Toc207425377"/>
@@ -4401,7 +4712,7 @@
           <w:insideV w:val="single" w:sz="4" w:space="0" w:color="000000"/>
         </w:tblBorders>
         <w:tblLayout w:type="fixed"/>
-        <w:tblLook w:val="00A0" w:firstRow="1" w:lastRow="0" w:firstColumn="1" w:lastColumn="0" w:noHBand="0" w:noVBand="0"/>
+        <w:tblLook w:val="00A0"/>
       </w:tblPr>
       <w:tblGrid>
         <w:gridCol w:w="2235"/>
@@ -4475,13 +4786,13 @@
           <w:p>
             <w:pPr>
               <w:rPr>
-                <w:rStyle w:val="Fremhvning"/>
+                <w:rStyle w:val="Emphasis"/>
                 <w:i w:val="0"/>
               </w:rPr>
             </w:pPr>
             <w:r>
               <w:rPr>
-                <w:rStyle w:val="Fremhvning"/>
+                <w:rStyle w:val="Emphasis"/>
                 <w:i w:val="0"/>
               </w:rPr>
               <w:t>[MAVEN]</w:t>
@@ -4503,10 +4814,10 @@
             <w:tcW w:w="3402" w:type="dxa"/>
           </w:tcPr>
           <w:p>
-            <w:hyperlink r:id="rId15" w:history="1">
+            <w:hyperlink r:id="rId24" w:history="1">
               <w:r>
                 <w:rPr>
-                  <w:rStyle w:val="Llink"/>
+                  <w:rStyle w:val="Hyperlink"/>
                 </w:rPr>
                 <w:t>http://maven.apache.org/</w:t>
               </w:r>
@@ -4522,13 +4833,13 @@
           <w:p>
             <w:pPr>
               <w:rPr>
-                <w:rStyle w:val="Fremhvning"/>
+                <w:rStyle w:val="Emphasis"/>
                 <w:i w:val="0"/>
               </w:rPr>
             </w:pPr>
             <w:r>
               <w:rPr>
-                <w:rStyle w:val="Fremhvning"/>
+                <w:rStyle w:val="Emphasis"/>
                 <w:i w:val="0"/>
               </w:rPr>
               <w:t>[NIAB]</w:t>
@@ -4564,13 +4875,13 @@
           <w:p>
             <w:pPr>
               <w:rPr>
-                <w:rStyle w:val="Fremhvning"/>
+                <w:rStyle w:val="Emphasis"/>
                 <w:i w:val="0"/>
               </w:rPr>
             </w:pPr>
             <w:r>
               <w:rPr>
-                <w:rStyle w:val="Fremhvning"/>
+                <w:rStyle w:val="Emphasis"/>
                 <w:i w:val="0"/>
               </w:rPr>
               <w:t>[BRS-guide til anvendere]</w:t>
@@ -4606,13 +4917,13 @@
           <w:p>
             <w:pPr>
               <w:rPr>
-                <w:rStyle w:val="Fremhvning"/>
+                <w:rStyle w:val="Emphasis"/>
                 <w:i w:val="0"/>
               </w:rPr>
             </w:pPr>
             <w:r>
               <w:rPr>
-                <w:rStyle w:val="Fremhvning"/>
+                <w:rStyle w:val="Emphasis"/>
                 <w:i w:val="0"/>
               </w:rPr>
               <w:t>[BRS-driftvejledning]</w:t>
@@ -4643,9 +4954,9 @@
     </w:tbl>
     <w:p/>
     <w:sectPr>
-      <w:footerReference w:type="default" r:id="rId16"/>
-      <w:headerReference w:type="first" r:id="rId17"/>
-      <w:footerReference w:type="first" r:id="rId18"/>
+      <w:footerReference w:type="default" r:id="rId25"/>
+      <w:headerReference w:type="first" r:id="rId26"/>
+      <w:footerReference w:type="first" r:id="rId27"/>
       <w:pgSz w:w="11900" w:h="16840"/>
       <w:pgMar w:top="1440" w:right="1800" w:bottom="1440" w:left="1800" w:header="720" w:footer="720" w:gutter="0"/>
       <w:cols w:space="720"/>
@@ -4656,7 +4967,7 @@
 </file>
 
 <file path=word/endnotes.xml><?xml version="1.0" encoding="utf-8"?>
-<w:endnotes xmlns:wpc="http://schemas.microsoft.com/office/word/2010/wordprocessingCanvas" xmlns:mo="http://schemas.microsoft.com/office/mac/office/2008/main" xmlns:mc="http://schemas.openxmlformats.org/markup-compatibility/2006" xmlns:mv="urn:schemas-microsoft-com:mac:vml" xmlns:o="urn:schemas-microsoft-com:office:office" xmlns:r="http://schemas.openxmlformats.org/officeDocument/2006/relationships" xmlns:m="http://schemas.openxmlformats.org/officeDocument/2006/math" xmlns:v="urn:schemas-microsoft-com:vml" xmlns:wp14="http://schemas.microsoft.com/office/word/2010/wordprocessingDrawing" xmlns:wp="http://schemas.openxmlformats.org/drawingml/2006/wordprocessingDrawing" xmlns:w10="urn:schemas-microsoft-com:office:word" xmlns:w="http://schemas.openxmlformats.org/wordprocessingml/2006/main" xmlns:w14="http://schemas.microsoft.com/office/word/2010/wordml" xmlns:wpg="http://schemas.microsoft.com/office/word/2010/wordprocessingGroup" xmlns:wpi="http://schemas.microsoft.com/office/word/2010/wordprocessingInk" xmlns:wne="http://schemas.microsoft.com/office/word/2006/wordml" xmlns:wps="http://schemas.microsoft.com/office/word/2010/wordprocessingShape" mc:Ignorable="w14 wp14">
+<w:endnotes xmlns:ve="http://schemas.openxmlformats.org/markup-compatibility/2006" xmlns:o="urn:schemas-microsoft-com:office:office" xmlns:r="http://schemas.openxmlformats.org/officeDocument/2006/relationships" xmlns:m="http://schemas.openxmlformats.org/officeDocument/2006/math" xmlns:v="urn:schemas-microsoft-com:vml" xmlns:wp="http://schemas.openxmlformats.org/drawingml/2006/wordprocessingDrawing" xmlns:w10="urn:schemas-microsoft-com:office:word" xmlns:w="http://schemas.openxmlformats.org/wordprocessingml/2006/main" xmlns:wne="http://schemas.microsoft.com/office/word/2006/wordml">
   <w:endnote w:type="separator" w:id="-1">
     <w:p>
       <w:pPr>
@@ -4681,7 +4992,7 @@
 </file>
 
 <file path=word/footer1.xml><?xml version="1.0" encoding="utf-8"?>
-<w:ftr xmlns:wpc="http://schemas.microsoft.com/office/word/2010/wordprocessingCanvas" xmlns:mo="http://schemas.microsoft.com/office/mac/office/2008/main" xmlns:mc="http://schemas.openxmlformats.org/markup-compatibility/2006" xmlns:mv="urn:schemas-microsoft-com:mac:vml" xmlns:o="urn:schemas-microsoft-com:office:office" xmlns:r="http://schemas.openxmlformats.org/officeDocument/2006/relationships" xmlns:m="http://schemas.openxmlformats.org/officeDocument/2006/math" xmlns:v="urn:schemas-microsoft-com:vml" xmlns:wp14="http://schemas.microsoft.com/office/word/2010/wordprocessingDrawing" xmlns:wp="http://schemas.openxmlformats.org/drawingml/2006/wordprocessingDrawing" xmlns:w10="urn:schemas-microsoft-com:office:word" xmlns:w="http://schemas.openxmlformats.org/wordprocessingml/2006/main" xmlns:w14="http://schemas.microsoft.com/office/word/2010/wordml" xmlns:wpg="http://schemas.microsoft.com/office/word/2010/wordprocessingGroup" xmlns:wpi="http://schemas.microsoft.com/office/word/2010/wordprocessingInk" xmlns:wne="http://schemas.microsoft.com/office/word/2006/wordml" xmlns:wps="http://schemas.microsoft.com/office/word/2010/wordprocessingShape" mc:Ignorable="w14 wp14">
+<w:ftr xmlns:ve="http://schemas.openxmlformats.org/markup-compatibility/2006" xmlns:o="urn:schemas-microsoft-com:office:office" xmlns:r="http://schemas.openxmlformats.org/officeDocument/2006/relationships" xmlns:m="http://schemas.openxmlformats.org/officeDocument/2006/math" xmlns:v="urn:schemas-microsoft-com:vml" xmlns:wp="http://schemas.openxmlformats.org/drawingml/2006/wordprocessingDrawing" xmlns:w10="urn:schemas-microsoft-com:office:word" xmlns:w="http://schemas.openxmlformats.org/wordprocessingml/2006/main" xmlns:wne="http://schemas.microsoft.com/office/word/2006/wordml">
   <w:p>
     <w:pPr>
       <w:jc w:val="right"/>
@@ -4718,7 +5029,7 @@
         <w:rStyle w:val="Sidetal1"/>
         <w:noProof/>
       </w:rPr>
-      <w:t>2</w:t>
+      <w:t>8</w:t>
     </w:r>
     <w:r>
       <w:rPr>
@@ -4769,7 +5080,7 @@
 </file>
 
 <file path=word/footer2.xml><?xml version="1.0" encoding="utf-8"?>
-<w:ftr xmlns:wpc="http://schemas.microsoft.com/office/word/2010/wordprocessingCanvas" xmlns:mo="http://schemas.microsoft.com/office/mac/office/2008/main" xmlns:mc="http://schemas.openxmlformats.org/markup-compatibility/2006" xmlns:mv="urn:schemas-microsoft-com:mac:vml" xmlns:o="urn:schemas-microsoft-com:office:office" xmlns:r="http://schemas.openxmlformats.org/officeDocument/2006/relationships" xmlns:m="http://schemas.openxmlformats.org/officeDocument/2006/math" xmlns:v="urn:schemas-microsoft-com:vml" xmlns:wp14="http://schemas.microsoft.com/office/word/2010/wordprocessingDrawing" xmlns:wp="http://schemas.openxmlformats.org/drawingml/2006/wordprocessingDrawing" xmlns:w10="urn:schemas-microsoft-com:office:word" xmlns:w="http://schemas.openxmlformats.org/wordprocessingml/2006/main" xmlns:w14="http://schemas.microsoft.com/office/word/2010/wordml" xmlns:wpg="http://schemas.microsoft.com/office/word/2010/wordprocessingGroup" xmlns:wpi="http://schemas.microsoft.com/office/word/2010/wordprocessingInk" xmlns:wne="http://schemas.microsoft.com/office/word/2006/wordml" xmlns:wps="http://schemas.microsoft.com/office/word/2010/wordprocessingShape" mc:Ignorable="w14 wp14">
+<w:ftr xmlns:ve="http://schemas.openxmlformats.org/markup-compatibility/2006" xmlns:o="urn:schemas-microsoft-com:office:office" xmlns:r="http://schemas.openxmlformats.org/officeDocument/2006/relationships" xmlns:m="http://schemas.openxmlformats.org/officeDocument/2006/math" xmlns:v="urn:schemas-microsoft-com:vml" xmlns:wp="http://schemas.openxmlformats.org/drawingml/2006/wordprocessingDrawing" xmlns:w10="urn:schemas-microsoft-com:office:word" xmlns:w="http://schemas.openxmlformats.org/wordprocessingml/2006/main" xmlns:wne="http://schemas.microsoft.com/office/word/2006/wordml">
   <w:p>
     <w:pPr>
       <w:jc w:val="right"/>
@@ -4815,7 +5126,7 @@
 </file>
 
 <file path=word/footnotes.xml><?xml version="1.0" encoding="utf-8"?>
-<w:footnotes xmlns:wpc="http://schemas.microsoft.com/office/word/2010/wordprocessingCanvas" xmlns:mo="http://schemas.microsoft.com/office/mac/office/2008/main" xmlns:mc="http://schemas.openxmlformats.org/markup-compatibility/2006" xmlns:mv="urn:schemas-microsoft-com:mac:vml" xmlns:o="urn:schemas-microsoft-com:office:office" xmlns:r="http://schemas.openxmlformats.org/officeDocument/2006/relationships" xmlns:m="http://schemas.openxmlformats.org/officeDocument/2006/math" xmlns:v="urn:schemas-microsoft-com:vml" xmlns:wp14="http://schemas.microsoft.com/office/word/2010/wordprocessingDrawing" xmlns:wp="http://schemas.openxmlformats.org/drawingml/2006/wordprocessingDrawing" xmlns:w10="urn:schemas-microsoft-com:office:word" xmlns:w="http://schemas.openxmlformats.org/wordprocessingml/2006/main" xmlns:w14="http://schemas.microsoft.com/office/word/2010/wordml" xmlns:wpg="http://schemas.microsoft.com/office/word/2010/wordprocessingGroup" xmlns:wpi="http://schemas.microsoft.com/office/word/2010/wordprocessingInk" xmlns:wne="http://schemas.microsoft.com/office/word/2006/wordml" xmlns:wps="http://schemas.microsoft.com/office/word/2010/wordprocessingShape" mc:Ignorable="w14 wp14">
+<w:footnotes xmlns:ve="http://schemas.openxmlformats.org/markup-compatibility/2006" xmlns:o="urn:schemas-microsoft-com:office:office" xmlns:r="http://schemas.openxmlformats.org/officeDocument/2006/relationships" xmlns:m="http://schemas.openxmlformats.org/officeDocument/2006/math" xmlns:v="urn:schemas-microsoft-com:vml" xmlns:wp="http://schemas.openxmlformats.org/drawingml/2006/wordprocessingDrawing" xmlns:w10="urn:schemas-microsoft-com:office:word" xmlns:w="http://schemas.openxmlformats.org/wordprocessingml/2006/main" xmlns:wne="http://schemas.microsoft.com/office/word/2006/wordml">
   <w:footnote w:type="separator" w:id="-1">
     <w:p>
       <w:pPr>
@@ -4840,7 +5151,7 @@
 </file>
 
 <file path=word/header1.xml><?xml version="1.0" encoding="utf-8"?>
-<w:hdr xmlns:wpc="http://schemas.microsoft.com/office/word/2010/wordprocessingCanvas" xmlns:mo="http://schemas.microsoft.com/office/mac/office/2008/main" xmlns:mc="http://schemas.openxmlformats.org/markup-compatibility/2006" xmlns:mv="urn:schemas-microsoft-com:mac:vml" xmlns:o="urn:schemas-microsoft-com:office:office" xmlns:r="http://schemas.openxmlformats.org/officeDocument/2006/relationships" xmlns:m="http://schemas.openxmlformats.org/officeDocument/2006/math" xmlns:v="urn:schemas-microsoft-com:vml" xmlns:wp14="http://schemas.microsoft.com/office/word/2010/wordprocessingDrawing" xmlns:wp="http://schemas.openxmlformats.org/drawingml/2006/wordprocessingDrawing" xmlns:w10="urn:schemas-microsoft-com:office:word" xmlns:w="http://schemas.openxmlformats.org/wordprocessingml/2006/main" xmlns:w14="http://schemas.microsoft.com/office/word/2010/wordml" xmlns:wpg="http://schemas.microsoft.com/office/word/2010/wordprocessingGroup" xmlns:wpi="http://schemas.microsoft.com/office/word/2010/wordprocessingInk" xmlns:wne="http://schemas.microsoft.com/office/word/2006/wordml" xmlns:wps="http://schemas.microsoft.com/office/word/2010/wordprocessingShape" mc:Ignorable="w14 wp14">
+<w:hdr xmlns:ve="http://schemas.openxmlformats.org/markup-compatibility/2006" xmlns:o="urn:schemas-microsoft-com:office:office" xmlns:r="http://schemas.openxmlformats.org/officeDocument/2006/relationships" xmlns:m="http://schemas.openxmlformats.org/officeDocument/2006/math" xmlns:v="urn:schemas-microsoft-com:vml" xmlns:wp="http://schemas.openxmlformats.org/drawingml/2006/wordprocessingDrawing" xmlns:w10="urn:schemas-microsoft-com:office:word" xmlns:w="http://schemas.openxmlformats.org/wordprocessingml/2006/main" xmlns:wne="http://schemas.microsoft.com/office/word/2006/wordml">
   <w:p>
     <w:pPr>
       <w:jc w:val="left"/>
@@ -4848,10 +5159,10 @@
     <w:r>
       <w:rPr>
         <w:noProof/>
-        <w:lang w:val="en-US"/>
+        <w:lang w:val="en-US" w:eastAsia="en-US"/>
       </w:rPr>
       <w:drawing>
-        <wp:anchor distT="0" distB="0" distL="114300" distR="114300" simplePos="0" relativeHeight="251657728" behindDoc="0" locked="0" layoutInCell="1" allowOverlap="1" wp14:anchorId="55356084" wp14:editId="7BC49DBD">
+        <wp:anchor distT="0" distB="0" distL="114300" distR="114300" simplePos="0" relativeHeight="251657728" behindDoc="0" locked="0" layoutInCell="1" allowOverlap="1">
           <wp:simplePos x="0" y="0"/>
           <wp:positionH relativeFrom="column">
             <wp:posOffset>-405765</wp:posOffset>
@@ -4939,7 +5250,7 @@
 </file>
 
 <file path=word/numbering.xml><?xml version="1.0" encoding="utf-8"?>
-<w:numbering xmlns:wpc="http://schemas.microsoft.com/office/word/2010/wordprocessingCanvas" xmlns:mo="http://schemas.microsoft.com/office/mac/office/2008/main" xmlns:mc="http://schemas.openxmlformats.org/markup-compatibility/2006" xmlns:mv="urn:schemas-microsoft-com:mac:vml" xmlns:o="urn:schemas-microsoft-com:office:office" xmlns:r="http://schemas.openxmlformats.org/officeDocument/2006/relationships" xmlns:m="http://schemas.openxmlformats.org/officeDocument/2006/math" xmlns:v="urn:schemas-microsoft-com:vml" xmlns:wp14="http://schemas.microsoft.com/office/word/2010/wordprocessingDrawing" xmlns:wp="http://schemas.openxmlformats.org/drawingml/2006/wordprocessingDrawing" xmlns:w10="urn:schemas-microsoft-com:office:word" xmlns:w="http://schemas.openxmlformats.org/wordprocessingml/2006/main" xmlns:w14="http://schemas.microsoft.com/office/word/2010/wordml" xmlns:wpg="http://schemas.microsoft.com/office/word/2010/wordprocessingGroup" xmlns:wpi="http://schemas.microsoft.com/office/word/2010/wordprocessingInk" xmlns:wne="http://schemas.microsoft.com/office/word/2006/wordml" xmlns:wps="http://schemas.microsoft.com/office/word/2010/wordprocessingShape" mc:Ignorable="w14 wp14">
+<w:numbering xmlns:ve="http://schemas.openxmlformats.org/markup-compatibility/2006" xmlns:o="urn:schemas-microsoft-com:office:office" xmlns:r="http://schemas.openxmlformats.org/officeDocument/2006/relationships" xmlns:m="http://schemas.openxmlformats.org/officeDocument/2006/math" xmlns:v="urn:schemas-microsoft-com:vml" xmlns:wp="http://schemas.openxmlformats.org/drawingml/2006/wordprocessingDrawing" xmlns:w10="urn:schemas-microsoft-com:office:word" xmlns:w="http://schemas.openxmlformats.org/wordprocessingml/2006/main" xmlns:wne="http://schemas.microsoft.com/office/word/2006/wordml">
   <w:abstractNum w:abstractNumId="0">
     <w:nsid w:val="FFFFFF1D"/>
     <w:multiLevelType w:val="multilevel"/>
@@ -5252,7 +5563,7 @@
     <w:lvl w:ilvl="0">
       <w:start w:val="1"/>
       <w:numFmt w:val="bullet"/>
-      <w:pStyle w:val="Opstilling-punkttegn"/>
+      <w:pStyle w:val="ListBullet"/>
       <w:lvlText w:val=""/>
       <w:lvlJc w:val="left"/>
       <w:pPr>
@@ -8562,7 +8873,7 @@
     <w:lvl w:ilvl="0">
       <w:start w:val="1"/>
       <w:numFmt w:val="decimal"/>
-      <w:pStyle w:val="Overskrift1"/>
+      <w:pStyle w:val="Heading1"/>
       <w:lvlText w:val="%1"/>
       <w:lvlJc w:val="left"/>
       <w:pPr>
@@ -8572,7 +8883,7 @@
     <w:lvl w:ilvl="1">
       <w:start w:val="1"/>
       <w:numFmt w:val="decimal"/>
-      <w:pStyle w:val="Overskrift2"/>
+      <w:pStyle w:val="Heading2"/>
       <w:lvlText w:val="%1.%2"/>
       <w:lvlJc w:val="left"/>
       <w:pPr>
@@ -8582,7 +8893,7 @@
     <w:lvl w:ilvl="2">
       <w:start w:val="1"/>
       <w:numFmt w:val="decimal"/>
-      <w:pStyle w:val="Overskrift3"/>
+      <w:pStyle w:val="Heading3"/>
       <w:lvlText w:val="%1.%2.%3"/>
       <w:lvlJc w:val="left"/>
       <w:pPr>
@@ -8592,7 +8903,7 @@
     <w:lvl w:ilvl="3">
       <w:start w:val="1"/>
       <w:numFmt w:val="decimal"/>
-      <w:pStyle w:val="Overskrift4"/>
+      <w:pStyle w:val="Heading4"/>
       <w:lvlText w:val="%1.%2.%3.%4"/>
       <w:lvlJc w:val="left"/>
       <w:pPr>
@@ -8602,7 +8913,7 @@
     <w:lvl w:ilvl="4">
       <w:start w:val="1"/>
       <w:numFmt w:val="decimal"/>
-      <w:pStyle w:val="Overskrift5"/>
+      <w:pStyle w:val="Heading5"/>
       <w:lvlText w:val="%1.%2.%3.%4.%5"/>
       <w:lvlJc w:val="left"/>
       <w:pPr>
@@ -8612,7 +8923,7 @@
     <w:lvl w:ilvl="5">
       <w:start w:val="1"/>
       <w:numFmt w:val="decimal"/>
-      <w:pStyle w:val="Overskrift6"/>
+      <w:pStyle w:val="Heading6"/>
       <w:lvlText w:val="%1.%2.%3.%4.%5.%6"/>
       <w:lvlJc w:val="left"/>
       <w:pPr>
@@ -8622,7 +8933,7 @@
     <w:lvl w:ilvl="6">
       <w:start w:val="1"/>
       <w:numFmt w:val="decimal"/>
-      <w:pStyle w:val="Overskrift7"/>
+      <w:pStyle w:val="Heading7"/>
       <w:lvlText w:val="%1.%2.%3.%4.%5.%6.%7"/>
       <w:lvlJc w:val="left"/>
       <w:pPr>
@@ -8632,7 +8943,7 @@
     <w:lvl w:ilvl="7">
       <w:start w:val="1"/>
       <w:numFmt w:val="decimal"/>
-      <w:pStyle w:val="Overskrift8"/>
+      <w:pStyle w:val="Heading8"/>
       <w:lvlText w:val="%1.%2.%3.%4.%5.%6.%7.%8"/>
       <w:lvlJc w:val="left"/>
       <w:pPr>
@@ -8642,7 +8953,7 @@
     <w:lvl w:ilvl="8">
       <w:start w:val="1"/>
       <w:numFmt w:val="decimal"/>
-      <w:pStyle w:val="Overskrift9"/>
+      <w:pStyle w:val="Heading9"/>
       <w:lvlText w:val="%1.%2.%3.%4.%5.%6.%7.%8.%9"/>
       <w:lvlJc w:val="left"/>
       <w:pPr>
@@ -8875,7 +9186,7 @@
 </file>
 
 <file path=word/styles.xml><?xml version="1.0" encoding="utf-8"?>
-<w:styles xmlns:mc="http://schemas.openxmlformats.org/markup-compatibility/2006" xmlns:r="http://schemas.openxmlformats.org/officeDocument/2006/relationships" xmlns:w="http://schemas.openxmlformats.org/wordprocessingml/2006/main" xmlns:w14="http://schemas.microsoft.com/office/word/2010/wordml" mc:Ignorable="w14">
+<w:styles xmlns:r="http://schemas.openxmlformats.org/officeDocument/2006/relationships" xmlns:w="http://schemas.openxmlformats.org/wordprocessingml/2006/main">
   <w:docDefaults>
     <w:rPrDefault>
       <w:rPr>
@@ -8885,7 +9196,7 @@
     </w:rPrDefault>
     <w:pPrDefault/>
   </w:docDefaults>
-  <w:latentStyles w:defLockedState="0" w:defUIPriority="0" w:defSemiHidden="0" w:defUnhideWhenUsed="0" w:defQFormat="0" w:count="276">
+  <w:latentStyles w:defLockedState="0" w:defUIPriority="0" w:defSemiHidden="0" w:defUnhideWhenUsed="0" w:defQFormat="0" w:count="267">
     <w:lsdException w:name="toc 1" w:uiPriority="39"/>
     <w:lsdException w:name="toc 2" w:uiPriority="39"/>
     <w:lsdException w:name="toc 3" w:uiPriority="39"/>
@@ -8909,11 +9220,11 @@
       <w:szCs w:val="22"/>
     </w:rPr>
   </w:style>
-  <w:style w:type="paragraph" w:styleId="Overskrift1">
+  <w:style w:type="paragraph" w:styleId="Heading1">
     <w:name w:val="heading 1"/>
     <w:basedOn w:val="Normal"/>
     <w:next w:val="Normal"/>
-    <w:link w:val="Overskrift1Tegn1"/>
+    <w:link w:val="Heading1Char1"/>
     <w:qFormat/>
     <w:rsid w:val="0031683E"/>
     <w:pPr>
@@ -8931,11 +9242,11 @@
       <w:sz w:val="28"/>
     </w:rPr>
   </w:style>
-  <w:style w:type="paragraph" w:styleId="Overskrift2">
+  <w:style w:type="paragraph" w:styleId="Heading2">
     <w:name w:val="heading 2"/>
     <w:basedOn w:val="Normal"/>
     <w:next w:val="Normal"/>
-    <w:link w:val="Overskrift2Tegn1"/>
+    <w:link w:val="Heading2Char1"/>
     <w:qFormat/>
     <w:rsid w:val="0031683E"/>
     <w:pPr>
@@ -8953,11 +9264,11 @@
       <w:sz w:val="26"/>
     </w:rPr>
   </w:style>
-  <w:style w:type="paragraph" w:styleId="Overskrift3">
+  <w:style w:type="paragraph" w:styleId="Heading3">
     <w:name w:val="heading 3"/>
-    <w:basedOn w:val="Overskrift2"/>
+    <w:basedOn w:val="Heading2"/>
     <w:next w:val="Normal"/>
-    <w:link w:val="Overskrift3Tegn1"/>
+    <w:link w:val="Heading3Char2"/>
     <w:qFormat/>
     <w:rsid w:val="0031683E"/>
     <w:pPr>
@@ -8970,11 +9281,11 @@
       <w:sz w:val="22"/>
     </w:rPr>
   </w:style>
-  <w:style w:type="paragraph" w:styleId="Overskrift4">
+  <w:style w:type="paragraph" w:styleId="Heading4">
     <w:name w:val="heading 4"/>
     <w:basedOn w:val="Normal"/>
     <w:next w:val="Normal"/>
-    <w:link w:val="Overskrift4Tegn1"/>
+    <w:link w:val="Heading4Char1"/>
     <w:uiPriority w:val="9"/>
     <w:qFormat/>
     <w:rsid w:val="0031683E"/>
@@ -8991,11 +9302,11 @@
       <w:bCs/>
     </w:rPr>
   </w:style>
-  <w:style w:type="paragraph" w:styleId="Overskrift5">
+  <w:style w:type="paragraph" w:styleId="Heading5">
     <w:name w:val="heading 5"/>
     <w:basedOn w:val="Normal"/>
     <w:next w:val="Normal"/>
-    <w:link w:val="Overskrift5Tegn1"/>
+    <w:link w:val="Heading5Char1"/>
     <w:uiPriority w:val="9"/>
     <w:qFormat/>
     <w:rsid w:val="0031683E"/>
@@ -9014,11 +9325,11 @@
       <w:szCs w:val="26"/>
     </w:rPr>
   </w:style>
-  <w:style w:type="paragraph" w:styleId="Overskrift6">
+  <w:style w:type="paragraph" w:styleId="Heading6">
     <w:name w:val="heading 6"/>
     <w:basedOn w:val="Normal"/>
     <w:next w:val="Normal"/>
-    <w:link w:val="Overskrift6Tegn1"/>
+    <w:link w:val="Heading6Char1"/>
     <w:uiPriority w:val="9"/>
     <w:qFormat/>
     <w:rsid w:val="0031683E"/>
@@ -9035,11 +9346,11 @@
       <w:bCs/>
     </w:rPr>
   </w:style>
-  <w:style w:type="paragraph" w:styleId="Overskrift7">
+  <w:style w:type="paragraph" w:styleId="Heading7">
     <w:name w:val="heading 7"/>
     <w:basedOn w:val="Normal"/>
     <w:next w:val="Normal"/>
-    <w:link w:val="Overskrift7Tegn1"/>
+    <w:link w:val="Heading7Char1"/>
     <w:qFormat/>
     <w:rsid w:val="0031683E"/>
     <w:pPr>
@@ -9054,11 +9365,11 @@
       <w:b/>
     </w:rPr>
   </w:style>
-  <w:style w:type="paragraph" w:styleId="Overskrift8">
+  <w:style w:type="paragraph" w:styleId="Heading8">
     <w:name w:val="heading 8"/>
     <w:basedOn w:val="Normal"/>
     <w:next w:val="Normal"/>
-    <w:link w:val="Overskrift8Tegn1"/>
+    <w:link w:val="Heading8Char"/>
     <w:qFormat/>
     <w:rsid w:val="0031683E"/>
     <w:pPr>
@@ -9074,11 +9385,11 @@
       <w:iCs/>
     </w:rPr>
   </w:style>
-  <w:style w:type="paragraph" w:styleId="Overskrift9">
+  <w:style w:type="paragraph" w:styleId="Heading9">
     <w:name w:val="heading 9"/>
     <w:basedOn w:val="Normal"/>
     <w:next w:val="Normal"/>
-    <w:link w:val="Overskrift9Tegn"/>
+    <w:link w:val="Heading9Char"/>
     <w:rsid w:val="00D9292A"/>
     <w:pPr>
       <w:numPr>
@@ -9092,17 +9403,17 @@
       <w:rFonts w:ascii="Calibri" w:eastAsia="MS Gothic" w:hAnsi="Calibri"/>
     </w:rPr>
   </w:style>
-  <w:style w:type="character" w:default="1" w:styleId="Standardskrifttypeiafsnit">
+  <w:style w:type="character" w:default="1" w:styleId="DefaultParagraphFont">
     <w:name w:val="Default Paragraph Font"/>
     <w:uiPriority w:val="1"/>
-    <w:semiHidden/>
     <w:unhideWhenUsed/>
   </w:style>
-  <w:style w:type="table" w:default="1" w:styleId="Tabel-Normal">
+  <w:style w:type="table" w:default="1" w:styleId="TableNormal">
     <w:name w:val="Normal Table"/>
     <w:uiPriority w:val="99"/>
     <w:semiHidden/>
     <w:unhideWhenUsed/>
+    <w:qFormat/>
     <w:tblPr>
       <w:tblInd w:w="0" w:type="dxa"/>
       <w:tblCellMar>
@@ -9113,7 +9424,7 @@
       </w:tblCellMar>
     </w:tblPr>
   </w:style>
-  <w:style w:type="numbering" w:default="1" w:styleId="Ingenliste">
+  <w:style w:type="numbering" w:default="1" w:styleId="NoList">
     <w:name w:val="No List"/>
     <w:uiPriority w:val="99"/>
     <w:semiHidden/>
@@ -9486,7 +9797,7 @@
       </w:tblCellMar>
     </w:tblPr>
   </w:style>
-  <w:style w:type="table" w:customStyle="1" w:styleId="Overskrift10">
+  <w:style w:type="table" w:customStyle="1" w:styleId="Overskrift1">
     <w:name w:val="Overskrift1"/>
     <w:basedOn w:val="Tabel-Normal3"/>
     <w:qFormat/>
@@ -9605,7 +9916,7 @@
       <w:lang w:val="da-DK"/>
     </w:rPr>
   </w:style>
-  <w:style w:type="paragraph" w:styleId="Listeafsnit">
+  <w:style w:type="paragraph" w:styleId="ListParagraph">
     <w:name w:val="List Paragraph"/>
     <w:basedOn w:val="Normal"/>
     <w:uiPriority w:val="34"/>
@@ -9669,7 +9980,7 @@
       <w:lang w:eastAsia="da-DK"/>
     </w:rPr>
   </w:style>
-  <w:style w:type="character" w:styleId="Llink">
+  <w:style w:type="character" w:styleId="Hyperlink">
     <w:name w:val="Hyperlink"/>
     <w:basedOn w:val="Standardskrifttypeiafsnit3"/>
     <w:uiPriority w:val="99"/>
@@ -9697,10 +10008,10 @@
       <w:szCs w:val="20"/>
     </w:rPr>
   </w:style>
-  <w:style w:type="paragraph" w:styleId="Brdtekstindrykning">
+  <w:style w:type="paragraph" w:styleId="BodyTextIndent">
     <w:name w:val="Body Text Indent"/>
     <w:basedOn w:val="Normal"/>
-    <w:link w:val="BrdtekstindrykningTegn"/>
+    <w:link w:val="BodyTextIndentChar"/>
     <w:uiPriority w:val="99"/>
     <w:unhideWhenUsed/>
     <w:rsid w:val="00C57F48"/>
@@ -9724,10 +10035,10 @@
       <w:vertAlign w:val="superscript"/>
     </w:rPr>
   </w:style>
-  <w:style w:type="character" w:customStyle="1" w:styleId="BrdtekstindrykningTegn">
-    <w:name w:val="Brødtekstindrykning Tegn"/>
+  <w:style w:type="character" w:customStyle="1" w:styleId="BodyTextIndentChar">
+    <w:name w:val="Body Text Indent Char"/>
     <w:basedOn w:val="Standardskrifttypeiafsnit3"/>
-    <w:link w:val="Brdtekstindrykning"/>
+    <w:link w:val="BodyTextIndent"/>
     <w:uiPriority w:val="99"/>
     <w:rsid w:val="00C57F48"/>
     <w:rPr>
@@ -9877,7 +10188,7 @@
       <w:lang w:eastAsia="da-DK"/>
     </w:rPr>
   </w:style>
-  <w:style w:type="paragraph" w:styleId="Opstilling-punkttegn">
+  <w:style w:type="paragraph" w:styleId="ListBullet">
     <w:name w:val="List Bullet"/>
     <w:basedOn w:val="Normal"/>
     <w:rsid w:val="004A0EFB"/>
@@ -9994,7 +10305,7 @@
       <w:lang w:eastAsia="da-DK"/>
     </w:rPr>
   </w:style>
-  <w:style w:type="character" w:styleId="Fremhvning">
+  <w:style w:type="character" w:styleId="Emphasis">
     <w:name w:val="Emphasis"/>
     <w:basedOn w:val="Standardskrifttypeiafsnit3"/>
     <w:rsid w:val="0073577B"/>
@@ -10080,7 +10391,7 @@
       <w:lang w:val="en-US" w:eastAsia="en-US"/>
     </w:rPr>
   </w:style>
-  <w:style w:type="paragraph" w:styleId="Indeks4">
+  <w:style w:type="paragraph" w:styleId="Index4">
     <w:name w:val="index 4"/>
     <w:basedOn w:val="Normal"/>
     <w:next w:val="Normal"/>
@@ -10635,10 +10946,10 @@
       <w:lang w:eastAsia="en-US"/>
     </w:rPr>
   </w:style>
-  <w:style w:type="paragraph" w:styleId="Kommentartekst">
+  <w:style w:type="paragraph" w:styleId="CommentText">
     <w:name w:val="annotation text"/>
     <w:basedOn w:val="Normal"/>
-    <w:link w:val="KommentartekstTegn1"/>
+    <w:link w:val="CommentTextChar1"/>
     <w:uiPriority w:val="99"/>
     <w:rsid w:val="008A34F9"/>
     <w:pPr>
@@ -10649,10 +10960,10 @@
       <w:szCs w:val="24"/>
     </w:rPr>
   </w:style>
-  <w:style w:type="character" w:customStyle="1" w:styleId="KommentartekstTegn1">
-    <w:name w:val="Kommentartekst Tegn1"/>
-    <w:basedOn w:val="Standardskrifttypeiafsnit"/>
-    <w:link w:val="Kommentartekst"/>
+  <w:style w:type="character" w:customStyle="1" w:styleId="CommentTextChar1">
+    <w:name w:val="Comment Text Char1"/>
+    <w:basedOn w:val="DefaultParagraphFont"/>
+    <w:link w:val="CommentText"/>
     <w:uiPriority w:val="99"/>
     <w:rsid w:val="008A34F9"/>
     <w:rPr>
@@ -10662,9 +10973,9 @@
       <w:lang w:eastAsia="da-DK"/>
     </w:rPr>
   </w:style>
-  <w:style w:type="character" w:styleId="Kommentarhenvisning">
+  <w:style w:type="character" w:styleId="CommentReference">
     <w:name w:val="annotation reference"/>
-    <w:basedOn w:val="Standardskrifttypeiafsnit"/>
+    <w:basedOn w:val="DefaultParagraphFont"/>
     <w:uiPriority w:val="99"/>
     <w:rsid w:val="008A34F9"/>
     <w:rPr>
@@ -10672,10 +10983,10 @@
       <w:szCs w:val="18"/>
     </w:rPr>
   </w:style>
-  <w:style w:type="paragraph" w:styleId="Markeringsbobletekst">
+  <w:style w:type="paragraph" w:styleId="BalloonText">
     <w:name w:val="Balloon Text"/>
     <w:basedOn w:val="Normal"/>
-    <w:link w:val="MarkeringsbobletekstTegn2"/>
+    <w:link w:val="BalloonTextChar1"/>
     <w:uiPriority w:val="99"/>
     <w:rsid w:val="00DC1119"/>
     <w:pPr>
@@ -10687,10 +10998,10 @@
       <w:szCs w:val="18"/>
     </w:rPr>
   </w:style>
-  <w:style w:type="character" w:customStyle="1" w:styleId="MarkeringsbobletekstTegn2">
-    <w:name w:val="Markeringsbobletekst Tegn2"/>
-    <w:basedOn w:val="Standardskrifttypeiafsnit"/>
-    <w:link w:val="Markeringsbobletekst"/>
+  <w:style w:type="character" w:customStyle="1" w:styleId="BalloonTextChar1">
+    <w:name w:val="Balloon Text Char1"/>
+    <w:basedOn w:val="DefaultParagraphFont"/>
+    <w:link w:val="BalloonText"/>
     <w:uiPriority w:val="99"/>
     <w:rsid w:val="00DC1119"/>
     <w:rPr>
@@ -10700,10 +11011,10 @@
       <w:lang w:eastAsia="da-DK"/>
     </w:rPr>
   </w:style>
-  <w:style w:type="character" w:customStyle="1" w:styleId="Overskrift1Tegn1">
-    <w:name w:val="Overskrift 1 Tegn1"/>
-    <w:basedOn w:val="Standardskrifttypeiafsnit"/>
-    <w:link w:val="Overskrift1"/>
+  <w:style w:type="character" w:customStyle="1" w:styleId="Heading1Char1">
+    <w:name w:val="Heading 1 Char1"/>
+    <w:basedOn w:val="DefaultParagraphFont"/>
+    <w:link w:val="Heading1"/>
     <w:rsid w:val="0031683E"/>
     <w:rPr>
       <w:rFonts w:ascii="Arial" w:eastAsia="Times New Roman" w:hAnsi="Arial"/>
@@ -10714,10 +11025,10 @@
       <w:lang w:eastAsia="da-DK"/>
     </w:rPr>
   </w:style>
-  <w:style w:type="character" w:customStyle="1" w:styleId="Overskrift2Tegn1">
-    <w:name w:val="Overskrift 2 Tegn1"/>
-    <w:basedOn w:val="Standardskrifttypeiafsnit"/>
-    <w:link w:val="Overskrift2"/>
+  <w:style w:type="character" w:customStyle="1" w:styleId="Heading2Char1">
+    <w:name w:val="Heading 2 Char1"/>
+    <w:basedOn w:val="DefaultParagraphFont"/>
+    <w:link w:val="Heading2"/>
     <w:rsid w:val="0031683E"/>
     <w:rPr>
       <w:rFonts w:ascii="Arial" w:eastAsia="Times New Roman" w:hAnsi="Arial"/>
@@ -10728,10 +11039,10 @@
       <w:lang w:eastAsia="da-DK"/>
     </w:rPr>
   </w:style>
-  <w:style w:type="character" w:customStyle="1" w:styleId="Overskrift3Tegn1">
-    <w:name w:val="Overskrift 3 Tegn1"/>
-    <w:basedOn w:val="Standardskrifttypeiafsnit"/>
-    <w:link w:val="Overskrift3"/>
+  <w:style w:type="character" w:customStyle="1" w:styleId="Heading3Char2">
+    <w:name w:val="Heading 3 Char2"/>
+    <w:basedOn w:val="DefaultParagraphFont"/>
+    <w:link w:val="Heading3"/>
     <w:rsid w:val="0031683E"/>
     <w:rPr>
       <w:rFonts w:ascii="Arial" w:eastAsia="Times New Roman" w:hAnsi="Arial"/>
@@ -10742,10 +11053,10 @@
       <w:lang w:eastAsia="da-DK"/>
     </w:rPr>
   </w:style>
-  <w:style w:type="character" w:customStyle="1" w:styleId="Overskrift4Tegn1">
-    <w:name w:val="Overskrift 4 Tegn1"/>
-    <w:basedOn w:val="Standardskrifttypeiafsnit"/>
-    <w:link w:val="Overskrift4"/>
+  <w:style w:type="character" w:customStyle="1" w:styleId="Heading4Char1">
+    <w:name w:val="Heading 4 Char1"/>
+    <w:basedOn w:val="DefaultParagraphFont"/>
+    <w:link w:val="Heading4"/>
     <w:uiPriority w:val="9"/>
     <w:rsid w:val="0031683E"/>
     <w:rPr>
@@ -10757,10 +11068,10 @@
       <w:lang w:eastAsia="da-DK"/>
     </w:rPr>
   </w:style>
-  <w:style w:type="character" w:customStyle="1" w:styleId="Overskrift5Tegn1">
-    <w:name w:val="Overskrift 5 Tegn1"/>
-    <w:basedOn w:val="Standardskrifttypeiafsnit"/>
-    <w:link w:val="Overskrift5"/>
+  <w:style w:type="character" w:customStyle="1" w:styleId="Heading5Char1">
+    <w:name w:val="Heading 5 Char1"/>
+    <w:basedOn w:val="DefaultParagraphFont"/>
+    <w:link w:val="Heading5"/>
     <w:uiPriority w:val="9"/>
     <w:rsid w:val="0031683E"/>
     <w:rPr>
@@ -10773,10 +11084,10 @@
       <w:lang w:eastAsia="da-DK"/>
     </w:rPr>
   </w:style>
-  <w:style w:type="character" w:customStyle="1" w:styleId="Overskrift6Tegn1">
-    <w:name w:val="Overskrift 6 Tegn1"/>
-    <w:basedOn w:val="Standardskrifttypeiafsnit"/>
-    <w:link w:val="Overskrift6"/>
+  <w:style w:type="character" w:customStyle="1" w:styleId="Heading6Char1">
+    <w:name w:val="Heading 6 Char1"/>
+    <w:basedOn w:val="DefaultParagraphFont"/>
+    <w:link w:val="Heading6"/>
     <w:uiPriority w:val="9"/>
     <w:rsid w:val="0031683E"/>
     <w:rPr>
@@ -10788,10 +11099,10 @@
       <w:lang w:eastAsia="da-DK"/>
     </w:rPr>
   </w:style>
-  <w:style w:type="character" w:customStyle="1" w:styleId="Overskrift7Tegn1">
-    <w:name w:val="Overskrift 7 Tegn1"/>
-    <w:basedOn w:val="Standardskrifttypeiafsnit"/>
-    <w:link w:val="Overskrift7"/>
+  <w:style w:type="character" w:customStyle="1" w:styleId="Heading7Char1">
+    <w:name w:val="Heading 7 Char1"/>
+    <w:basedOn w:val="DefaultParagraphFont"/>
+    <w:link w:val="Heading7"/>
     <w:rsid w:val="0031683E"/>
     <w:rPr>
       <w:rFonts w:ascii="Arial" w:eastAsia="Times New Roman" w:hAnsi="Arial"/>
@@ -10801,10 +11112,10 @@
       <w:lang w:eastAsia="da-DK"/>
     </w:rPr>
   </w:style>
-  <w:style w:type="character" w:customStyle="1" w:styleId="Overskrift8Tegn1">
-    <w:name w:val="Overskrift 8 Tegn1"/>
-    <w:basedOn w:val="Standardskrifttypeiafsnit"/>
-    <w:link w:val="Overskrift8"/>
+  <w:style w:type="character" w:customStyle="1" w:styleId="Heading8Char">
+    <w:name w:val="Heading 8 Char"/>
+    <w:basedOn w:val="DefaultParagraphFont"/>
+    <w:link w:val="Heading8"/>
     <w:rsid w:val="0031683E"/>
     <w:rPr>
       <w:rFonts w:ascii="Arial" w:eastAsia="Times New Roman" w:hAnsi="Arial"/>
@@ -10837,7 +11148,7 @@
   </w:style>
   <w:style w:type="numbering" w:styleId="111111">
     <w:name w:val="Outline List 2"/>
-    <w:basedOn w:val="Ingenliste"/>
+    <w:basedOn w:val="NoList"/>
     <w:rsid w:val="0031683E"/>
     <w:pPr>
       <w:numPr>
@@ -10847,7 +11158,7 @@
   </w:style>
   <w:style w:type="character" w:customStyle="1" w:styleId="idlidentifier">
     <w:name w:val="idl.identifier"/>
-    <w:basedOn w:val="Standardskrifttypeiafsnit"/>
+    <w:basedOn w:val="DefaultParagraphFont"/>
     <w:rsid w:val="0031683E"/>
     <w:rPr>
       <w:rFonts w:ascii="Courier New" w:hAnsi="Courier New"/>
@@ -10888,7 +11199,7 @@
       <w:lang w:eastAsia="en-US"/>
     </w:rPr>
   </w:style>
-  <w:style w:type="paragraph" w:styleId="Korrektur">
+  <w:style w:type="paragraph" w:styleId="Revision">
     <w:name w:val="Revision"/>
     <w:hidden/>
     <w:rsid w:val="0031683E"/>
@@ -10899,10 +11210,10 @@
       <w:lang w:eastAsia="en-US"/>
     </w:rPr>
   </w:style>
-  <w:style w:type="paragraph" w:styleId="Sidehoved">
+  <w:style w:type="paragraph" w:styleId="Header">
     <w:name w:val="header"/>
     <w:basedOn w:val="Normal"/>
-    <w:link w:val="SidehovedTegn1"/>
+    <w:link w:val="HeaderChar1"/>
     <w:uiPriority w:val="99"/>
     <w:unhideWhenUsed/>
     <w:rsid w:val="0031683E"/>
@@ -10914,10 +11225,10 @@
       <w:spacing w:line="240" w:lineRule="auto"/>
     </w:pPr>
   </w:style>
-  <w:style w:type="character" w:customStyle="1" w:styleId="SidehovedTegn1">
-    <w:name w:val="Sidehoved Tegn1"/>
-    <w:basedOn w:val="Standardskrifttypeiafsnit"/>
-    <w:link w:val="Sidehoved"/>
+  <w:style w:type="character" w:customStyle="1" w:styleId="HeaderChar1">
+    <w:name w:val="Header Char1"/>
+    <w:basedOn w:val="DefaultParagraphFont"/>
+    <w:link w:val="Header"/>
     <w:uiPriority w:val="99"/>
     <w:rsid w:val="0031683E"/>
     <w:rPr>
@@ -10927,10 +11238,10 @@
       <w:lang w:eastAsia="da-DK"/>
     </w:rPr>
   </w:style>
-  <w:style w:type="paragraph" w:styleId="Sidefod">
+  <w:style w:type="paragraph" w:styleId="Footer">
     <w:name w:val="footer"/>
     <w:basedOn w:val="Normal"/>
-    <w:link w:val="SidefodTegn1"/>
+    <w:link w:val="FooterChar1"/>
     <w:uiPriority w:val="99"/>
     <w:unhideWhenUsed/>
     <w:rsid w:val="0031683E"/>
@@ -10942,10 +11253,10 @@
       <w:spacing w:line="240" w:lineRule="auto"/>
     </w:pPr>
   </w:style>
-  <w:style w:type="character" w:customStyle="1" w:styleId="SidefodTegn1">
-    <w:name w:val="Sidefod Tegn1"/>
-    <w:basedOn w:val="Standardskrifttypeiafsnit"/>
-    <w:link w:val="Sidefod"/>
+  <w:style w:type="character" w:customStyle="1" w:styleId="FooterChar1">
+    <w:name w:val="Footer Char1"/>
+    <w:basedOn w:val="DefaultParagraphFont"/>
+    <w:link w:val="Footer"/>
     <w:uiPriority w:val="99"/>
     <w:rsid w:val="0031683E"/>
     <w:rPr>
@@ -10955,9 +11266,9 @@
       <w:lang w:eastAsia="da-DK"/>
     </w:rPr>
   </w:style>
-  <w:style w:type="table" w:styleId="Tabelgitter">
+  <w:style w:type="table" w:styleId="TableGrid">
     <w:name w:val="Table Grid"/>
-    <w:basedOn w:val="Tabel-Normal"/>
+    <w:basedOn w:val="TableNormal"/>
     <w:uiPriority w:val="59"/>
     <w:rsid w:val="0031683E"/>
     <w:tblPr>
@@ -10978,9 +11289,9 @@
       </w:tblCellMar>
     </w:tblPr>
   </w:style>
-  <w:style w:type="character" w:styleId="BesgtLink">
+  <w:style w:type="character" w:styleId="FollowedHyperlink">
     <w:name w:val="FollowedHyperlink"/>
-    <w:basedOn w:val="Standardskrifttypeiafsnit"/>
+    <w:basedOn w:val="DefaultParagraphFont"/>
     <w:uiPriority w:val="99"/>
     <w:unhideWhenUsed/>
     <w:rsid w:val="0031683E"/>
@@ -10989,17 +11300,17 @@
       <w:u w:val="single"/>
     </w:rPr>
   </w:style>
-  <w:style w:type="character" w:styleId="Sidetal">
+  <w:style w:type="character" w:styleId="PageNumber">
     <w:name w:val="page number"/>
-    <w:basedOn w:val="Standardskrifttypeiafsnit"/>
+    <w:basedOn w:val="DefaultParagraphFont"/>
     <w:uiPriority w:val="99"/>
     <w:unhideWhenUsed/>
     <w:rsid w:val="0031683E"/>
   </w:style>
-  <w:style w:type="paragraph" w:styleId="Fodnotetekst">
+  <w:style w:type="paragraph" w:styleId="FootnoteText">
     <w:name w:val="footnote text"/>
     <w:basedOn w:val="Normal"/>
-    <w:link w:val="FodnotetekstTegn1"/>
+    <w:link w:val="FootnoteTextChar1"/>
     <w:uiPriority w:val="99"/>
     <w:unhideWhenUsed/>
     <w:rsid w:val="00055BC7"/>
@@ -11010,10 +11321,10 @@
       <w:szCs w:val="24"/>
     </w:rPr>
   </w:style>
-  <w:style w:type="character" w:customStyle="1" w:styleId="FodnotetekstTegn1">
-    <w:name w:val="Fodnotetekst Tegn1"/>
-    <w:basedOn w:val="Standardskrifttypeiafsnit"/>
-    <w:link w:val="Fodnotetekst"/>
+  <w:style w:type="character" w:customStyle="1" w:styleId="FootnoteTextChar1">
+    <w:name w:val="Footnote Text Char1"/>
+    <w:basedOn w:val="DefaultParagraphFont"/>
+    <w:link w:val="FootnoteText"/>
     <w:uiPriority w:val="99"/>
     <w:rsid w:val="00055BC7"/>
     <w:rPr>
@@ -11023,9 +11334,9 @@
       <w:lang w:eastAsia="da-DK"/>
     </w:rPr>
   </w:style>
-  <w:style w:type="character" w:styleId="Fodnotehenvisning">
+  <w:style w:type="character" w:styleId="FootnoteReference">
     <w:name w:val="footnote reference"/>
-    <w:basedOn w:val="Standardskrifttypeiafsnit"/>
+    <w:basedOn w:val="DefaultParagraphFont"/>
     <w:uiPriority w:val="99"/>
     <w:unhideWhenUsed/>
     <w:rsid w:val="0031683E"/>
@@ -11033,11 +11344,11 @@
       <w:vertAlign w:val="superscript"/>
     </w:rPr>
   </w:style>
-  <w:style w:type="paragraph" w:styleId="Kommentaremne">
+  <w:style w:type="paragraph" w:styleId="CommentSubject">
     <w:name w:val="annotation subject"/>
-    <w:basedOn w:val="Kommentartekst"/>
-    <w:next w:val="Kommentartekst"/>
-    <w:link w:val="KommentaremneTegn1"/>
+    <w:basedOn w:val="CommentText"/>
+    <w:next w:val="CommentText"/>
+    <w:link w:val="CommentSubjectChar1"/>
     <w:unhideWhenUsed/>
     <w:rsid w:val="0031683E"/>
     <w:rPr>
@@ -11047,10 +11358,10 @@
       <w:szCs w:val="20"/>
     </w:rPr>
   </w:style>
-  <w:style w:type="character" w:customStyle="1" w:styleId="KommentaremneTegn1">
-    <w:name w:val="Kommentaremne Tegn1"/>
-    <w:basedOn w:val="KommentartekstTegn1"/>
-    <w:link w:val="Kommentaremne"/>
+  <w:style w:type="character" w:customStyle="1" w:styleId="CommentSubjectChar1">
+    <w:name w:val="Comment Subject Char1"/>
+    <w:basedOn w:val="CommentTextChar1"/>
+    <w:link w:val="CommentSubject"/>
     <w:uiPriority w:val="99"/>
     <w:rsid w:val="0031683E"/>
     <w:rPr>
@@ -11062,7 +11373,7 @@
       <w:lang w:eastAsia="da-DK"/>
     </w:rPr>
   </w:style>
-  <w:style w:type="paragraph" w:styleId="Indholdsfortegnelse2">
+  <w:style w:type="paragraph" w:styleId="TOC2">
     <w:name w:val="toc 2"/>
     <w:basedOn w:val="Normal"/>
     <w:next w:val="Normal"/>
@@ -11073,7 +11384,7 @@
       <w:ind w:left="220"/>
     </w:pPr>
   </w:style>
-  <w:style w:type="paragraph" w:styleId="Indholdsfortegnelse1">
+  <w:style w:type="paragraph" w:styleId="TOC1">
     <w:name w:val="toc 1"/>
     <w:basedOn w:val="Normal"/>
     <w:next w:val="Normal"/>
@@ -11081,17 +11392,17 @@
     <w:uiPriority w:val="39"/>
     <w:rsid w:val="0031683E"/>
   </w:style>
-  <w:style w:type="paragraph" w:styleId="Starthilsen">
+  <w:style w:type="paragraph" w:styleId="Salutation">
     <w:name w:val="Salutation"/>
     <w:basedOn w:val="Normal"/>
     <w:next w:val="Normal"/>
-    <w:link w:val="StarthilsenTegn"/>
+    <w:link w:val="SalutationChar"/>
     <w:rsid w:val="0031788F"/>
   </w:style>
-  <w:style w:type="character" w:customStyle="1" w:styleId="StarthilsenTegn">
-    <w:name w:val="Starthilsen Tegn"/>
-    <w:basedOn w:val="Standardskrifttypeiafsnit"/>
-    <w:link w:val="Starthilsen"/>
+  <w:style w:type="character" w:customStyle="1" w:styleId="SalutationChar">
+    <w:name w:val="Salutation Char"/>
+    <w:basedOn w:val="DefaultParagraphFont"/>
+    <w:link w:val="Salutation"/>
     <w:rsid w:val="0031788F"/>
     <w:rPr>
       <w:rFonts w:ascii="Arial" w:eastAsia="Times New Roman" w:hAnsi="Arial"/>
@@ -11100,7 +11411,7 @@
       <w:lang w:eastAsia="da-DK"/>
     </w:rPr>
   </w:style>
-  <w:style w:type="paragraph" w:styleId="Indholdsfortegnelse3">
+  <w:style w:type="paragraph" w:styleId="TOC3">
     <w:name w:val="toc 3"/>
     <w:basedOn w:val="Normal"/>
     <w:next w:val="Normal"/>
@@ -11111,7 +11422,7 @@
       <w:ind w:left="440"/>
     </w:pPr>
   </w:style>
-  <w:style w:type="paragraph" w:styleId="Billedtekst">
+  <w:style w:type="paragraph" w:styleId="Caption">
     <w:name w:val="caption"/>
     <w:basedOn w:val="Normal"/>
     <w:next w:val="Normal"/>
@@ -11123,11 +11434,11 @@
       <w:szCs w:val="20"/>
     </w:rPr>
   </w:style>
-  <w:style w:type="paragraph" w:styleId="Rubrik">
+  <w:style w:type="paragraph" w:styleId="Title">
     <w:name w:val="Title"/>
     <w:basedOn w:val="Normal"/>
     <w:next w:val="Normal"/>
-    <w:link w:val="RubrikTegn"/>
+    <w:link w:val="TitleChar"/>
     <w:uiPriority w:val="10"/>
     <w:qFormat/>
     <w:rsid w:val="00055BC7"/>
@@ -11145,10 +11456,10 @@
       <w:szCs w:val="32"/>
     </w:rPr>
   </w:style>
-  <w:style w:type="character" w:customStyle="1" w:styleId="RubrikTegn">
-    <w:name w:val="Rubrik Tegn"/>
-    <w:basedOn w:val="Standardskrifttypeiafsnit"/>
-    <w:link w:val="Rubrik"/>
+  <w:style w:type="character" w:customStyle="1" w:styleId="TitleChar">
+    <w:name w:val="Title Char"/>
+    <w:basedOn w:val="DefaultParagraphFont"/>
+    <w:link w:val="Title"/>
     <w:uiPriority w:val="10"/>
     <w:rsid w:val="00055BC7"/>
     <w:rPr>
@@ -11161,7 +11472,7 @@
       <w:lang w:eastAsia="da-DK"/>
     </w:rPr>
   </w:style>
-  <w:style w:type="paragraph" w:styleId="Indholdsfortegnelse4">
+  <w:style w:type="paragraph" w:styleId="TOC4">
     <w:name w:val="toc 4"/>
     <w:basedOn w:val="Normal"/>
     <w:next w:val="Normal"/>
@@ -11171,7 +11482,7 @@
       <w:ind w:left="660"/>
     </w:pPr>
   </w:style>
-  <w:style w:type="paragraph" w:styleId="Indholdsfortegnelse5">
+  <w:style w:type="paragraph" w:styleId="TOC5">
     <w:name w:val="toc 5"/>
     <w:basedOn w:val="Normal"/>
     <w:next w:val="Normal"/>
@@ -11181,7 +11492,7 @@
       <w:ind w:left="880"/>
     </w:pPr>
   </w:style>
-  <w:style w:type="paragraph" w:styleId="Indholdsfortegnelse6">
+  <w:style w:type="paragraph" w:styleId="TOC6">
     <w:name w:val="toc 6"/>
     <w:basedOn w:val="Normal"/>
     <w:next w:val="Normal"/>
@@ -11191,7 +11502,7 @@
       <w:ind w:left="1100"/>
     </w:pPr>
   </w:style>
-  <w:style w:type="paragraph" w:styleId="Indholdsfortegnelse7">
+  <w:style w:type="paragraph" w:styleId="TOC7">
     <w:name w:val="toc 7"/>
     <w:basedOn w:val="Normal"/>
     <w:next w:val="Normal"/>
@@ -11201,7 +11512,7 @@
       <w:ind w:left="1320"/>
     </w:pPr>
   </w:style>
-  <w:style w:type="paragraph" w:styleId="Indholdsfortegnelse8">
+  <w:style w:type="paragraph" w:styleId="TOC8">
     <w:name w:val="toc 8"/>
     <w:basedOn w:val="Normal"/>
     <w:next w:val="Normal"/>
@@ -11211,7 +11522,7 @@
       <w:ind w:left="1540"/>
     </w:pPr>
   </w:style>
-  <w:style w:type="paragraph" w:styleId="Indholdsfortegnelse9">
+  <w:style w:type="paragraph" w:styleId="TOC9">
     <w:name w:val="toc 9"/>
     <w:basedOn w:val="Normal"/>
     <w:next w:val="Normal"/>
@@ -11221,10 +11532,10 @@
       <w:ind w:left="1760"/>
     </w:pPr>
   </w:style>
-  <w:style w:type="character" w:customStyle="1" w:styleId="Overskrift9Tegn">
-    <w:name w:val="Overskrift 9 Tegn"/>
-    <w:basedOn w:val="Standardskrifttypeiafsnit"/>
-    <w:link w:val="Overskrift9"/>
+  <w:style w:type="character" w:customStyle="1" w:styleId="Heading9Char">
+    <w:name w:val="Heading 9 Char"/>
+    <w:basedOn w:val="DefaultParagraphFont"/>
+    <w:link w:val="Heading9"/>
     <w:rsid w:val="00D9292A"/>
     <w:rPr>
       <w:rFonts w:ascii="Calibri" w:eastAsia="MS Gothic" w:hAnsi="Calibri" w:cs="Times New Roman"/>
@@ -11268,9 +11579,9 @@
       <w:lang w:val="en-US"/>
     </w:rPr>
   </w:style>
-  <w:style w:type="paragraph" w:styleId="Overskrift">
+  <w:style w:type="paragraph" w:styleId="TOCHeading">
     <w:name w:val="TOC Heading"/>
-    <w:basedOn w:val="Overskrift1"/>
+    <w:basedOn w:val="Heading1"/>
     <w:next w:val="Normal"/>
     <w:uiPriority w:val="39"/>
     <w:unhideWhenUsed/>
@@ -11294,9 +11605,9 @@
       <w:lang w:eastAsia="en-US"/>
     </w:rPr>
   </w:style>
-  <w:style w:type="character" w:styleId="Kraftig">
+  <w:style w:type="character" w:styleId="Strong">
     <w:name w:val="Strong"/>
-    <w:basedOn w:val="Standardskrifttypeiafsnit"/>
+    <w:basedOn w:val="DefaultParagraphFont"/>
     <w:uiPriority w:val="22"/>
     <w:qFormat/>
     <w:rsid w:val="000E7C8C"/>
@@ -14067,7 +14378,7 @@
 </file>
 
 <file path=customXml/itemProps1.xml><?xml version="1.0" encoding="utf-8"?>
-<ds:datastoreItem xmlns:ds="http://schemas.openxmlformats.org/officeDocument/2006/customXml" ds:itemID="{4269674D-E64E-ED48-A616-DD537953AD6D}">
+<ds:datastoreItem xmlns:ds="http://schemas.openxmlformats.org/officeDocument/2006/customXml" ds:itemID="{596C61FB-239F-4787-ACA6-97CA61D5A43F}">
   <ds:schemaRefs>
     <ds:schemaRef ds:uri="http://schemas.openxmlformats.org/officeDocument/2006/bibliography"/>
   </ds:schemaRefs>

</xml_diff>

<commit_message>
Rettelser efter kodereview af vitaminimporter: dokumenter afhængighed til nexus.trifork.com
</commit_message>
<xml_diff>
--- a/doc/Guide til Udviklere.docx
+++ b/doc/Guide til Udviklere.docx
@@ -2439,21 +2439,7 @@
         <w:rPr>
           <w:lang w:val="en-US"/>
         </w:rPr>
-        <w:t xml:space="preserve">Core </w:t>
-      </w:r>
-      <w:proofErr w:type="spellStart"/>
-      <w:r>
-        <w:rPr>
-          <w:lang w:val="en-US"/>
-        </w:rPr>
-        <w:t>modul</w:t>
-      </w:r>
-      <w:proofErr w:type="spellEnd"/>
-      <w:r>
-        <w:rPr>
-          <w:lang w:val="en-US"/>
-        </w:rPr>
-        <w:t xml:space="preserve">: </w:t>
+        <w:t xml:space="preserve">Core modul: </w:t>
       </w:r>
       <w:hyperlink r:id="rId8" w:history="1">
         <w:r>
@@ -2469,30 +2455,14 @@
       <w:r>
         <w:t xml:space="preserve">Maven-plugin: </w:t>
       </w:r>
-      <w:r>
-        <w:fldChar w:fldCharType="begin"/>
-      </w:r>
-      <w:r>
-        <w:instrText xml:space="preserve"> HYPERLINK "https://github.com/</w:instrText>
-      </w:r>
-      <w:r>
-        <w:instrText>trifork/sdm4-vagrant-maven-plugin</w:instrText>
-      </w:r>
-      <w:r>
-        <w:instrText xml:space="preserve">/" </w:instrText>
-      </w:r>
-      <w:r>
-        <w:fldChar w:fldCharType="separate"/>
-      </w:r>
-      <w:r>
-        <w:rPr>
-          <w:rStyle w:val="Hyperlink"/>
-        </w:rPr>
-        <w:t>https://github.com/trifork/sdm4-vagrant-maven-plugin/</w:t>
-      </w:r>
-      <w:r>
-        <w:fldChar w:fldCharType="end"/>
-      </w:r>
+      <w:hyperlink r:id="rId9" w:history="1">
+        <w:r>
+          <w:rPr>
+            <w:rStyle w:val="Hyperlink"/>
+          </w:rPr>
+          <w:t>https://github.com/trifork/sdm4-vagrant-maven-plugin/</w:t>
+        </w:r>
+      </w:hyperlink>
     </w:p>
     <w:p>
       <w:pPr>
@@ -2504,23 +2474,9 @@
         <w:rPr>
           <w:lang w:val="en-US"/>
         </w:rPr>
-        <w:t>Test-</w:t>
-      </w:r>
-      <w:proofErr w:type="spellStart"/>
-      <w:r>
-        <w:rPr>
-          <w:lang w:val="en-US"/>
-        </w:rPr>
-        <w:t>utils</w:t>
-      </w:r>
-      <w:proofErr w:type="spellEnd"/>
-      <w:r>
-        <w:rPr>
-          <w:lang w:val="en-US"/>
-        </w:rPr>
-        <w:t xml:space="preserve">: </w:t>
-      </w:r>
-      <w:hyperlink r:id="rId9" w:history="1">
+        <w:t xml:space="preserve">Test-utils: </w:t>
+      </w:r>
+      <w:hyperlink r:id="rId10" w:history="1">
         <w:r>
           <w:rPr>
             <w:rStyle w:val="Hyperlink"/>
@@ -2536,49 +2492,13 @@
           <w:lang w:val="en-US"/>
         </w:rPr>
       </w:pPr>
-      <w:proofErr w:type="gramStart"/>
       <w:r>
         <w:rPr>
           <w:lang w:val="en-US"/>
         </w:rPr>
-        <w:t>Parent-</w:t>
-      </w:r>
-      <w:proofErr w:type="spellStart"/>
-      <w:r>
-        <w:rPr>
-          <w:lang w:val="en-US"/>
-        </w:rPr>
-        <w:t>modul</w:t>
-      </w:r>
-      <w:proofErr w:type="spellEnd"/>
-      <w:r>
-        <w:rPr>
-          <w:lang w:val="en-US"/>
-        </w:rPr>
-        <w:t xml:space="preserve"> </w:t>
-      </w:r>
-      <w:proofErr w:type="spellStart"/>
-      <w:r>
-        <w:rPr>
-          <w:lang w:val="en-US"/>
-        </w:rPr>
-        <w:t>inkl</w:t>
-      </w:r>
-      <w:proofErr w:type="spellEnd"/>
-      <w:r>
-        <w:rPr>
-          <w:lang w:val="en-US"/>
-        </w:rPr>
-        <w:t>.</w:t>
-      </w:r>
-      <w:proofErr w:type="gramEnd"/>
-      <w:r>
-        <w:rPr>
-          <w:lang w:val="en-US"/>
-        </w:rPr>
-        <w:t xml:space="preserve"> Test-environment: </w:t>
-      </w:r>
-      <w:hyperlink r:id="rId10" w:history="1">
+        <w:t xml:space="preserve">Parent-modul inkl. Test-environment: </w:t>
+      </w:r>
+      <w:hyperlink r:id="rId11" w:history="1">
         <w:r>
           <w:rPr>
             <w:rStyle w:val="Hyperlink"/>
@@ -2606,25 +2526,16 @@
           <w:b/>
           <w:lang w:val="en-US"/>
         </w:rPr>
-        <w:t xml:space="preserve">Importer </w:t>
-      </w:r>
-      <w:proofErr w:type="spellStart"/>
-      <w:r>
-        <w:rPr>
-          <w:b/>
+        <w:t>Importer moduler</w:t>
+      </w:r>
+    </w:p>
+    <w:p>
+      <w:pPr>
+        <w:rPr>
           <w:lang w:val="en-US"/>
         </w:rPr>
-        <w:t>moduler</w:t>
-      </w:r>
-      <w:proofErr w:type="spellEnd"/>
-    </w:p>
-    <w:p>
-      <w:pPr>
-        <w:rPr>
-          <w:lang w:val="en-US"/>
-        </w:rPr>
-      </w:pPr>
-      <w:hyperlink r:id="rId11" w:history="1">
+      </w:pPr>
+      <w:hyperlink r:id="rId12" w:history="1">
         <w:r>
           <w:rPr>
             <w:rStyle w:val="Hyperlink"/>
@@ -2640,7 +2551,7 @@
           <w:lang w:val="en-US"/>
         </w:rPr>
       </w:pPr>
-      <w:hyperlink r:id="rId12" w:history="1">
+      <w:hyperlink r:id="rId13" w:history="1">
         <w:r>
           <w:rPr>
             <w:rStyle w:val="Hyperlink"/>
@@ -2656,7 +2567,7 @@
           <w:lang w:val="en-US"/>
         </w:rPr>
       </w:pPr>
-      <w:hyperlink r:id="rId13" w:history="1">
+      <w:hyperlink r:id="rId14" w:history="1">
         <w:r>
           <w:rPr>
             <w:rStyle w:val="Hyperlink"/>
@@ -2672,7 +2583,7 @@
           <w:lang w:val="en-US"/>
         </w:rPr>
       </w:pPr>
-      <w:hyperlink r:id="rId14" w:history="1">
+      <w:hyperlink r:id="rId15" w:history="1">
         <w:r>
           <w:rPr>
             <w:rStyle w:val="Hyperlink"/>
@@ -2688,7 +2599,7 @@
           <w:lang w:val="en-US"/>
         </w:rPr>
       </w:pPr>
-      <w:hyperlink r:id="rId15" w:history="1">
+      <w:hyperlink r:id="rId16" w:history="1">
         <w:r>
           <w:rPr>
             <w:rStyle w:val="Hyperlink"/>
@@ -2704,7 +2615,7 @@
           <w:lang w:val="en-US"/>
         </w:rPr>
       </w:pPr>
-      <w:hyperlink r:id="rId16" w:history="1">
+      <w:hyperlink r:id="rId17" w:history="1">
         <w:r>
           <w:rPr>
             <w:rStyle w:val="Hyperlink"/>
@@ -2720,7 +2631,7 @@
           <w:lang w:val="en-US"/>
         </w:rPr>
       </w:pPr>
-      <w:hyperlink r:id="rId17" w:history="1">
+      <w:hyperlink r:id="rId18" w:history="1">
         <w:r>
           <w:rPr>
             <w:rStyle w:val="Hyperlink"/>
@@ -2736,7 +2647,7 @@
           <w:lang w:val="en-US"/>
         </w:rPr>
       </w:pPr>
-      <w:hyperlink r:id="rId18" w:history="1">
+      <w:hyperlink r:id="rId19" w:history="1">
         <w:r>
           <w:rPr>
             <w:rStyle w:val="Hyperlink"/>
@@ -2752,7 +2663,7 @@
           <w:lang w:val="en-US"/>
         </w:rPr>
       </w:pPr>
-      <w:hyperlink r:id="rId19" w:history="1">
+      <w:hyperlink r:id="rId20" w:history="1">
         <w:r>
           <w:rPr>
             <w:rStyle w:val="Hyperlink"/>
@@ -2768,7 +2679,7 @@
           <w:lang w:val="en-US"/>
         </w:rPr>
       </w:pPr>
-      <w:hyperlink r:id="rId20" w:history="1">
+      <w:hyperlink r:id="rId21" w:history="1">
         <w:r>
           <w:rPr>
             <w:rStyle w:val="Hyperlink"/>
@@ -2784,7 +2695,7 @@
           <w:lang w:val="en-US"/>
         </w:rPr>
       </w:pPr>
-      <w:hyperlink r:id="rId21" w:history="1">
+      <w:hyperlink r:id="rId22" w:history="1">
         <w:r>
           <w:rPr>
             <w:rStyle w:val="Hyperlink"/>
@@ -2826,25 +2737,15 @@
         </w:rPr>
         <w:t xml:space="preserve">% git clone </w:t>
       </w:r>
-      <w:r>
-        <w:fldChar w:fldCharType="begin"/>
-      </w:r>
-      <w:r>
-        <w:instrText>HYPERLINK "https://github.com/trifork/sdm2/"</w:instrText>
-      </w:r>
-      <w:r>
-        <w:fldChar w:fldCharType="separate"/>
-      </w:r>
-      <w:r>
-        <w:rPr>
-          <w:rStyle w:val="Hyperlink"/>
-          <w:rFonts w:ascii="Courier" w:hAnsi="Courier" w:cs="Courier New"/>
-        </w:rPr>
-        <w:t>&lt;kode-url&gt;</w:t>
-      </w:r>
-      <w:r>
-        <w:fldChar w:fldCharType="end"/>
-      </w:r>
+      <w:hyperlink r:id="rId23" w:history="1">
+        <w:r>
+          <w:rPr>
+            <w:rStyle w:val="Hyperlink"/>
+            <w:rFonts w:ascii="Courier" w:hAnsi="Courier" w:cs="Courier New"/>
+          </w:rPr>
+          <w:t>&lt;kode-url&gt;</w:t>
+        </w:r>
+      </w:hyperlink>
     </w:p>
     <w:p>
       <w:pPr>
@@ -2952,14 +2853,37 @@
       <w:pPr>
         <w:spacing w:line="240" w:lineRule="auto"/>
         <w:jc w:val="left"/>
-        <w:rPr>
-          <w:b/>
-          <w:color w:val="1F497D"/>
-          <w:sz w:val="26"/>
-        </w:rPr>
       </w:pPr>
       <w:r>
         <w:t>Hvis du ønsker at checke alle importermoduler ud, ligger der i roden af parent-modulet et script, checkout-importermodules.sh, som udfører checkout af alle importermoduler samt maven-plugin og test-utils.</w:t>
+      </w:r>
+    </w:p>
+    <w:p>
+      <w:pPr>
+        <w:spacing w:line="240" w:lineRule="auto"/>
+        <w:jc w:val="left"/>
+      </w:pPr>
+    </w:p>
+    <w:p>
+      <w:pPr>
+        <w:pStyle w:val="Heading3"/>
+        <w:rPr>
+          <w:color w:val="auto"/>
+        </w:rPr>
+      </w:pPr>
+      <w:r>
+        <w:t>Dependencies</w:t>
+      </w:r>
+    </w:p>
+    <w:p>
+      <w:r>
+        <w:t>For at kunne hente NSI-specifikke dependencies (SEAL, nsp-util) osv. i binær form i stedet for at skulle bygge dem allesammen lokalt, indeholder pom’erne for alle importmoduler en reference til nexus.trifork.com, som er et artefaktrepository der er placeret hos Trifork. Binære releases af alle moduler inkl. core, maven-plugin, test-utils og parent findes også i nexus.trifork.com.</w:t>
+      </w:r>
+    </w:p>
+    <w:p/>
+    <w:p>
+      <w:r>
+        <w:t>Repository’et bør snarest muligt udskiftes med et repository der er driftet hos NSI. Når et sådant er etableret, vil alle SDM4-moduler skifte til at bruge dette.</w:t>
       </w:r>
       <w:r>
         <w:br w:type="page"/>
@@ -3107,7 +3031,7 @@
       <w:r>
         <w:t xml:space="preserve">8080 -&gt; 8080 (dvs. at man kan tilgå </w:t>
       </w:r>
-      <w:hyperlink r:id="rId22" w:history="1">
+      <w:hyperlink r:id="rId24" w:history="1">
         <w:r>
           <w:rPr>
             <w:rStyle w:val="Hyperlink"/>
@@ -3505,7 +3429,7 @@
                     <pic:cNvPicPr/>
                   </pic:nvPicPr>
                   <pic:blipFill>
-                    <a:blip r:embed="rId23"/>
+                    <a:blip r:embed="rId25"/>
                     <a:stretch>
                       <a:fillRect/>
                     </a:stretch>
@@ -3988,30 +3912,12 @@
           <w:lang w:val="en-US"/>
         </w:rPr>
       </w:pPr>
-      <w:proofErr w:type="spellStart"/>
-      <w:proofErr w:type="gramStart"/>
       <w:r>
         <w:rPr>
           <w:lang w:val="en-US"/>
         </w:rPr>
-        <w:t>i</w:t>
-      </w:r>
-      <w:proofErr w:type="spellEnd"/>
-      <w:proofErr w:type="gramEnd"/>
-      <w:r>
-        <w:rPr>
-          <w:lang w:val="en-US"/>
-        </w:rPr>
-        <w:t xml:space="preserve"> </w:t>
-      </w:r>
-      <w:proofErr w:type="spellStart"/>
-      <w:r>
-        <w:rPr>
-          <w:lang w:val="en-US"/>
-        </w:rPr>
-        <w:t>filen</w:t>
-      </w:r>
-      <w:proofErr w:type="spellEnd"/>
+        <w:t>i filen</w:t>
+      </w:r>
     </w:p>
     <w:p>
       <w:pPr>
@@ -4047,19 +3953,8 @@
           <w:szCs w:val="20"/>
           <w:lang w:val="en-US"/>
         </w:rPr>
-        <w:t>$JBOSS_HOME/bin/</w:t>
-      </w:r>
-      <w:proofErr w:type="spellStart"/>
-      <w:r>
-        <w:rPr>
-          <w:rFonts w:ascii="Courier" w:hAnsi="Courier" w:cs="Courier New"/>
-          <w:sz w:val="20"/>
-          <w:szCs w:val="20"/>
-          <w:lang w:val="en-US"/>
-        </w:rPr>
-        <w:t>run.conf</w:t>
-      </w:r>
-      <w:proofErr w:type="spellEnd"/>
+        <w:t>$JBOSS_HOME/bin/run.conf</w:t>
+      </w:r>
     </w:p>
     <w:p>
       <w:pPr>
@@ -4075,16 +3970,12 @@
           <w:lang w:val="en-US"/>
         </w:rPr>
       </w:pPr>
-      <w:proofErr w:type="spellStart"/>
-      <w:proofErr w:type="gramStart"/>
       <w:r>
         <w:rPr>
           <w:lang w:val="en-US"/>
         </w:rPr>
         <w:t>til</w:t>
       </w:r>
-      <w:proofErr w:type="spellEnd"/>
-      <w:proofErr w:type="gramEnd"/>
     </w:p>
     <w:p>
       <w:pPr>
@@ -4116,32 +4007,7 @@
           <w:rFonts w:ascii="Courier" w:hAnsi="Courier" w:cs="Courier New"/>
           <w:lang w:val="en-US"/>
         </w:rPr>
-        <w:t>JAVA_OPTS="-Xms2048m -Xmx2048m -</w:t>
-      </w:r>
-      <w:proofErr w:type="spellStart"/>
-      <w:r>
-        <w:rPr>
-          <w:rFonts w:ascii="Courier" w:hAnsi="Courier" w:cs="Courier New"/>
-          <w:lang w:val="en-US"/>
-        </w:rPr>
-        <w:t>XX</w:t>
-      </w:r>
-      <w:proofErr w:type="gramStart"/>
-      <w:r>
-        <w:rPr>
-          <w:rFonts w:ascii="Courier" w:hAnsi="Courier" w:cs="Courier New"/>
-          <w:lang w:val="en-US"/>
-        </w:rPr>
-        <w:t>:MaxPermSize</w:t>
-      </w:r>
-      <w:proofErr w:type="spellEnd"/>
-      <w:proofErr w:type="gramEnd"/>
-      <w:r>
-        <w:rPr>
-          <w:rFonts w:ascii="Courier" w:hAnsi="Courier" w:cs="Courier New"/>
-          <w:lang w:val="en-US"/>
-        </w:rPr>
-        <w:t>=</w:t>
+        <w:t>JAVA_OPTS="-Xms2048m -Xmx2048m -XX:MaxPermSize=</w:t>
       </w:r>
       <w:r>
         <w:rPr>
@@ -4156,55 +4022,7 @@
           <w:rFonts w:ascii="Courier" w:hAnsi="Courier" w:cs="Courier New"/>
           <w:lang w:val="en-US"/>
         </w:rPr>
-        <w:t>m -</w:t>
-      </w:r>
-      <w:proofErr w:type="spellStart"/>
-      <w:r>
-        <w:rPr>
-          <w:rFonts w:ascii="Courier" w:hAnsi="Courier" w:cs="Courier New"/>
-          <w:lang w:val="en-US"/>
-        </w:rPr>
-        <w:t>Dorg.jboss.resolver.warning</w:t>
-      </w:r>
-      <w:proofErr w:type="spellEnd"/>
-      <w:r>
-        <w:rPr>
-          <w:rFonts w:ascii="Courier" w:hAnsi="Courier" w:cs="Courier New"/>
-          <w:lang w:val="en-US"/>
-        </w:rPr>
-        <w:t>=true -</w:t>
-      </w:r>
-      <w:proofErr w:type="spellStart"/>
-      <w:r>
-        <w:rPr>
-          <w:rFonts w:ascii="Courier" w:hAnsi="Courier" w:cs="Courier New"/>
-          <w:lang w:val="en-US"/>
-        </w:rPr>
-        <w:t>Dsun.rmi.dgc.client.gcInterval</w:t>
-      </w:r>
-      <w:proofErr w:type="spellEnd"/>
-      <w:r>
-        <w:rPr>
-          <w:rFonts w:ascii="Courier" w:hAnsi="Courier" w:cs="Courier New"/>
-          <w:lang w:val="en-US"/>
-        </w:rPr>
-        <w:t>=3600000 -</w:t>
-      </w:r>
-      <w:proofErr w:type="spellStart"/>
-      <w:r>
-        <w:rPr>
-          <w:rFonts w:ascii="Courier" w:hAnsi="Courier" w:cs="Courier New"/>
-          <w:lang w:val="en-US"/>
-        </w:rPr>
-        <w:t>Dsun.rmi.dgc.server.gcInterval</w:t>
-      </w:r>
-      <w:proofErr w:type="spellEnd"/>
-      <w:r>
-        <w:rPr>
-          <w:rFonts w:ascii="Courier" w:hAnsi="Courier" w:cs="Courier New"/>
-          <w:lang w:val="en-US"/>
-        </w:rPr>
-        <w:t>=3600000"</w:t>
+        <w:t>m -Dorg.jboss.resolver.warning=true -Dsun.rmi.dgc.client.gcInterval=3600000 -Dsun.rmi.dgc.server.gcInterval=3600000"</w:t>
       </w:r>
     </w:p>
     <w:p>
@@ -4814,7 +4632,7 @@
             <w:tcW w:w="3402" w:type="dxa"/>
           </w:tcPr>
           <w:p>
-            <w:hyperlink r:id="rId24" w:history="1">
+            <w:hyperlink r:id="rId26" w:history="1">
               <w:r>
                 <w:rPr>
                   <w:rStyle w:val="Hyperlink"/>
@@ -4954,9 +4772,9 @@
     </w:tbl>
     <w:p/>
     <w:sectPr>
-      <w:footerReference w:type="default" r:id="rId25"/>
-      <w:headerReference w:type="first" r:id="rId26"/>
-      <w:footerReference w:type="first" r:id="rId27"/>
+      <w:footerReference w:type="default" r:id="rId27"/>
+      <w:headerReference w:type="first" r:id="rId28"/>
+      <w:footerReference w:type="first" r:id="rId29"/>
       <w:pgSz w:w="11900" w:h="16840"/>
       <w:pgMar w:top="1440" w:right="1800" w:bottom="1440" w:left="1800" w:header="720" w:footer="720" w:gutter="0"/>
       <w:cols w:space="720"/>
@@ -5029,7 +4847,7 @@
         <w:rStyle w:val="Sidetal1"/>
         <w:noProof/>
       </w:rPr>
-      <w:t>8</w:t>
+      <w:t>6</w:t>
     </w:r>
     <w:r>
       <w:rPr>
@@ -5117,7 +4935,7 @@
         <w:rPr>
           <w:noProof/>
         </w:rPr>
-        <w:t>12</w:t>
+        <w:t>1</w:t>
       </w:r>
     </w:fldSimple>
   </w:p>
@@ -9406,6 +9224,7 @@
   <w:style w:type="character" w:default="1" w:styleId="DefaultParagraphFont">
     <w:name w:val="Default Paragraph Font"/>
     <w:uiPriority w:val="1"/>
+    <w:semiHidden/>
     <w:unhideWhenUsed/>
   </w:style>
   <w:style w:type="table" w:default="1" w:styleId="TableNormal">
@@ -14378,7 +14197,7 @@
 </file>
 
 <file path=customXml/itemProps1.xml><?xml version="1.0" encoding="utf-8"?>
-<ds:datastoreItem xmlns:ds="http://schemas.openxmlformats.org/officeDocument/2006/customXml" ds:itemID="{596C61FB-239F-4787-ACA6-97CA61D5A43F}">
+<ds:datastoreItem xmlns:ds="http://schemas.openxmlformats.org/officeDocument/2006/customXml" ds:itemID="{B652C9D8-3D8E-4CC9-A184-8627C4F98C65}">
   <ds:schemaRefs>
     <ds:schemaRef ds:uri="http://schemas.openxmlformats.org/officeDocument/2006/bibliography"/>
   </ds:schemaRefs>

</xml_diff>